<commit_message>
Update with basic grants
</commit_message>
<xml_diff>
--- a/ceur/Template_ceur.docx
+++ b/ceur/Template_ceur.docx
@@ -1,6 +1,6 @@
 
 <file path=word/document.xml><?xml version="1.0" encoding="utf-8"?>
-<w:document xmlns:wpc="http://schemas.microsoft.com/office/word/2010/wordprocessingCanvas" xmlns:mc="http://schemas.openxmlformats.org/markup-compatibility/2006" xmlns:o="urn:schemas-microsoft-com:office:office" xmlns:r="http://schemas.openxmlformats.org/officeDocument/2006/relationships" xmlns:m="http://schemas.openxmlformats.org/officeDocument/2006/math" xmlns:v="urn:schemas-microsoft-com:vml" xmlns:wp14="http://schemas.microsoft.com/office/word/2010/wordprocessingDrawing" xmlns:wp="http://schemas.openxmlformats.org/drawingml/2006/wordprocessingDrawing" xmlns:w10="urn:schemas-microsoft-com:office:word" xmlns:w="http://schemas.openxmlformats.org/wordprocessingml/2006/main" xmlns:w14="http://schemas.microsoft.com/office/word/2010/wordml" xmlns:wpg="http://schemas.microsoft.com/office/word/2010/wordprocessingGroup" xmlns:wpi="http://schemas.microsoft.com/office/word/2010/wordprocessingInk" xmlns:wne="http://schemas.microsoft.com/office/word/2006/wordml" xmlns:wps="http://schemas.microsoft.com/office/word/2010/wordprocessingShape" mc:Ignorable="w14 wp14">
+<w:document xmlns:wpc="http://schemas.microsoft.com/office/word/2010/wordprocessingCanvas" xmlns:cx="http://schemas.microsoft.com/office/drawing/2014/chartex" xmlns:cx1="http://schemas.microsoft.com/office/drawing/2015/9/8/chartex" xmlns:mc="http://schemas.openxmlformats.org/markup-compatibility/2006" xmlns:o="urn:schemas-microsoft-com:office:office" xmlns:r="http://schemas.openxmlformats.org/officeDocument/2006/relationships" xmlns:m="http://schemas.openxmlformats.org/officeDocument/2006/math" xmlns:v="urn:schemas-microsoft-com:vml" xmlns:wp14="http://schemas.microsoft.com/office/word/2010/wordprocessingDrawing" xmlns:wp="http://schemas.openxmlformats.org/drawingml/2006/wordprocessingDrawing" xmlns:w10="urn:schemas-microsoft-com:office:word" xmlns:w="http://schemas.openxmlformats.org/wordprocessingml/2006/main" xmlns:w14="http://schemas.microsoft.com/office/word/2010/wordml" xmlns:w15="http://schemas.microsoft.com/office/word/2012/wordml" xmlns:w16se="http://schemas.microsoft.com/office/word/2015/wordml/symex" xmlns:wpg="http://schemas.microsoft.com/office/word/2010/wordprocessingGroup" xmlns:wpi="http://schemas.microsoft.com/office/word/2010/wordprocessingInk" xmlns:wne="http://schemas.microsoft.com/office/word/2006/wordml" xmlns:wps="http://schemas.microsoft.com/office/word/2010/wordprocessingShape" mc:Ignorable="w14 w15 w16se wp14">
   <w:body>
     <w:p>
       <w:pPr>
@@ -326,8 +326,6 @@
         </w:rPr>
         <w:t xml:space="preserve"> НА РУССКОМ</w:t>
       </w:r>
-      <w:bookmarkStart w:id="0" w:name="_GoBack"/>
-      <w:bookmarkEnd w:id="0"/>
     </w:p>
     <w:p>
       <w:pPr>
@@ -468,7 +466,6 @@
         <w:jc w:val="both"/>
         <w:rPr>
           <w:rFonts w:ascii="Times New Roman" w:hAnsi="Times New Roman" w:cs="Times New Roman"/>
-          <w:lang w:val="en-US"/>
         </w:rPr>
       </w:pPr>
       <w:r>
@@ -651,21 +648,7 @@
           <w:rFonts w:ascii="Times New Roman" w:hAnsi="Times New Roman" w:cs="Times New Roman"/>
           <w:i/>
         </w:rPr>
-        <w:t>, размер шрифта – 11, выравнивание по ш</w:t>
-      </w:r>
-      <w:r>
-        <w:rPr>
-          <w:rFonts w:ascii="Times New Roman" w:hAnsi="Times New Roman" w:cs="Times New Roman"/>
-          <w:i/>
-        </w:rPr>
-        <w:t>и</w:t>
-      </w:r>
-      <w:r>
-        <w:rPr>
-          <w:rFonts w:ascii="Times New Roman" w:hAnsi="Times New Roman" w:cs="Times New Roman"/>
-          <w:i/>
-        </w:rPr>
-        <w:t>рине.</w:t>
+        <w:t>, размер шрифта – 11, выравнивание по ширине.</w:t>
       </w:r>
     </w:p>
     <w:p>
@@ -754,23 +737,7 @@
           <w:sz w:val="24"/>
           <w:szCs w:val="24"/>
         </w:rPr>
-        <w:t xml:space="preserve"> обосн</w:t>
-      </w:r>
-      <w:r>
-        <w:rPr>
-          <w:rFonts w:ascii="Times New Roman" w:hAnsi="Times New Roman" w:cs="Times New Roman"/>
-          <w:sz w:val="24"/>
-          <w:szCs w:val="24"/>
-        </w:rPr>
-        <w:t>о</w:t>
-      </w:r>
-      <w:r>
-        <w:rPr>
-          <w:rFonts w:ascii="Times New Roman" w:hAnsi="Times New Roman" w:cs="Times New Roman"/>
-          <w:sz w:val="24"/>
-          <w:szCs w:val="24"/>
-        </w:rPr>
-        <w:t>вывается ее</w:t>
+        <w:t xml:space="preserve"> обосновывается ее</w:t>
       </w:r>
       <w:r>
         <w:rPr>
@@ -989,7 +956,7 @@
           <w:sz w:val="24"/>
           <w:szCs w:val="24"/>
         </w:rPr>
-        <w:t>Ориентация книжная, без сносок и нум</w:t>
+        <w:t>Ориентация книжная, без сносок и нумерации страниц. Перенос слов в документе – автоматический.</w:t>
       </w:r>
       <w:r>
         <w:rPr>
@@ -997,22 +964,6 @@
           <w:sz w:val="24"/>
           <w:szCs w:val="24"/>
         </w:rPr>
-        <w:t>е</w:t>
-      </w:r>
-      <w:r>
-        <w:rPr>
-          <w:rFonts w:ascii="Times New Roman" w:eastAsia="Times New Roman" w:hAnsi="Times New Roman" w:cs="Times New Roman"/>
-          <w:sz w:val="24"/>
-          <w:szCs w:val="24"/>
-        </w:rPr>
-        <w:t>рации страниц. Перенос слов в документе – автоматический.</w:t>
-      </w:r>
-      <w:r>
-        <w:rPr>
-          <w:rFonts w:ascii="Times New Roman" w:eastAsia="Times New Roman" w:hAnsi="Times New Roman" w:cs="Times New Roman"/>
-          <w:sz w:val="24"/>
-          <w:szCs w:val="24"/>
-        </w:rPr>
         <w:t xml:space="preserve"> </w:t>
       </w:r>
       <w:r>
@@ -1021,23 +972,7 @@
           <w:sz w:val="24"/>
           <w:szCs w:val="24"/>
         </w:rPr>
-        <w:t>Основной текст статьи с табл</w:t>
-      </w:r>
-      <w:r>
-        <w:rPr>
-          <w:rFonts w:ascii="Times New Roman" w:hAnsi="Times New Roman" w:cs="Times New Roman"/>
-          <w:sz w:val="24"/>
-          <w:szCs w:val="24"/>
-        </w:rPr>
-        <w:t>и</w:t>
-      </w:r>
-      <w:r>
-        <w:rPr>
-          <w:rFonts w:ascii="Times New Roman" w:hAnsi="Times New Roman" w:cs="Times New Roman"/>
-          <w:sz w:val="24"/>
-          <w:szCs w:val="24"/>
-        </w:rPr>
-        <w:t>цами, рисунками и формулами.</w:t>
+        <w:t>Основной текст статьи с таблицами, рисунками и формулами.</w:t>
       </w:r>
       <w:r>
         <w:rPr>
@@ -1053,41 +988,7 @@
           <w:sz w:val="24"/>
           <w:szCs w:val="24"/>
         </w:rPr>
-        <w:t>При необходимости, те</w:t>
-      </w:r>
-      <w:proofErr w:type="gramStart"/>
-      <w:r>
-        <w:rPr>
-          <w:rFonts w:ascii="Times New Roman" w:hAnsi="Times New Roman" w:cs="Times New Roman"/>
-          <w:sz w:val="24"/>
-          <w:szCs w:val="24"/>
-        </w:rPr>
-        <w:t>кст ст</w:t>
-      </w:r>
-      <w:proofErr w:type="gramEnd"/>
-      <w:r>
-        <w:rPr>
-          <w:rFonts w:ascii="Times New Roman" w:hAnsi="Times New Roman" w:cs="Times New Roman"/>
-          <w:sz w:val="24"/>
-          <w:szCs w:val="24"/>
-        </w:rPr>
-        <w:t>атьи может быть разбит на ра</w:t>
-      </w:r>
-      <w:r>
-        <w:rPr>
-          <w:rFonts w:ascii="Times New Roman" w:hAnsi="Times New Roman" w:cs="Times New Roman"/>
-          <w:sz w:val="24"/>
-          <w:szCs w:val="24"/>
-        </w:rPr>
-        <w:t>з</w:t>
-      </w:r>
-      <w:r>
-        <w:rPr>
-          <w:rFonts w:ascii="Times New Roman" w:hAnsi="Times New Roman" w:cs="Times New Roman"/>
-          <w:sz w:val="24"/>
-          <w:szCs w:val="24"/>
-        </w:rPr>
-        <w:t>делы.</w:t>
+        <w:t>При необходимости, текст статьи может быть разбит на разделы.</w:t>
       </w:r>
     </w:p>
     <w:p>
@@ -1509,7 +1410,7 @@
     </w:p>
     <w:tbl>
       <w:tblPr>
-        <w:tblStyle w:val="a4"/>
+        <w:tblStyle w:val="TableGrid"/>
         <w:tblW w:w="0" w:type="auto"/>
         <w:jc w:val="center"/>
         <w:tblLook w:val="04A0" w:firstRow="1" w:lastRow="0" w:firstColumn="1" w:lastColumn="0" w:noHBand="0" w:noVBand="1"/>
@@ -2033,23 +1934,7 @@
           <w:sz w:val="24"/>
           <w:szCs w:val="24"/>
         </w:rPr>
-        <w:t>Рисунок отд</w:t>
-      </w:r>
-      <w:r>
-        <w:rPr>
-          <w:rFonts w:ascii="Times New Roman" w:hAnsi="Times New Roman" w:cs="Times New Roman"/>
-          <w:sz w:val="24"/>
-          <w:szCs w:val="24"/>
-        </w:rPr>
-        <w:t>е</w:t>
-      </w:r>
-      <w:r>
-        <w:rPr>
-          <w:rFonts w:ascii="Times New Roman" w:hAnsi="Times New Roman" w:cs="Times New Roman"/>
-          <w:sz w:val="24"/>
-          <w:szCs w:val="24"/>
-        </w:rPr>
-        <w:t>ляется от текста пустыми строками.</w:t>
+        <w:t>Рисунок отделяется от текста пустыми строками.</w:t>
       </w:r>
       <w:r>
         <w:rPr>
@@ -2104,7 +1989,7 @@
           <w:noProof/>
           <w:sz w:val="24"/>
           <w:szCs w:val="24"/>
-          <w:lang w:eastAsia="ru-RU"/>
+          <w:lang w:val="en-US"/>
         </w:rPr>
         <w:lastRenderedPageBreak/>
         <mc:AlternateContent>
@@ -2169,10 +2054,10 @@
               </wp:inline>
             </w:drawing>
           </mc:Choice>
-          <mc:Fallback xmlns:w15="http://schemas.microsoft.com/office/word/2012/wordml">
+          <mc:Fallback>
             <w:pict>
-              <v:rect w14:anchorId="7AC100A4" id="Прямоугольник 2" o:spid="_x0000_s1026" style="width:99.2pt;height:99.2pt;visibility:visible;mso-wrap-style:square;mso-left-percent:-10001;mso-top-percent:-10001;mso-position-horizontal:absolute;mso-position-horizontal-relative:char;mso-position-vertical:absolute;mso-position-vertical-relative:line;mso-left-percent:-10001;mso-top-percent:-10001;v-text-anchor:middle" o:gfxdata="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" fillcolor="black [3213]" strokecolor="black [3213]" strokeweight="1pt">
-                <v:fill r:id="rId6" o:title="" color2="white [3212]" type="pattern"/>
+              <v:rect w14:anchorId="1334DB3D" id="Прямоугольник 2" o:spid="_x0000_s1026" style="width:99.2pt;height:99.2pt;visibility:visible;mso-wrap-style:square;mso-left-percent:-10001;mso-top-percent:-10001;mso-position-horizontal:absolute;mso-position-horizontal-relative:char;mso-position-vertical:absolute;mso-position-vertical-relative:line;mso-left-percent:-10001;mso-top-percent:-10001;v-text-anchor:middle" o:gfxdata="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" fillcolor="black [3213]" strokecolor="black [3213]" strokeweight="1pt">
+                <v:fill r:id="rId5" o:title="" color2="white [3212]" type="pattern"/>
                 <w10:anchorlock/>
               </v:rect>
             </w:pict>
@@ -2282,25 +2167,36 @@
       <w:pPr>
         <w:spacing w:after="0" w:line="288" w:lineRule="auto"/>
         <w:ind w:firstLine="567"/>
-        <w:rPr>
-          <w:rFonts w:ascii="Times New Roman" w:hAnsi="Times New Roman" w:cs="Times New Roman"/>
-          <w:sz w:val="24"/>
-          <w:szCs w:val="24"/>
-        </w:rPr>
-      </w:pPr>
-      <w:r>
-        <w:rPr>
-          <w:rFonts w:ascii="Times New Roman" w:hAnsi="Times New Roman" w:cs="Times New Roman"/>
-          <w:sz w:val="24"/>
-          <w:szCs w:val="24"/>
-        </w:rPr>
-        <w:t>Работа выполнена при финансовой поддержке РФФИ (грант № 11-22-33333-аа</w:t>
-      </w:r>
-      <w:r>
-        <w:rPr>
-          <w:rFonts w:ascii="Times New Roman" w:hAnsi="Times New Roman" w:cs="Times New Roman"/>
-          <w:sz w:val="24"/>
-          <w:szCs w:val="24"/>
+        <w:jc w:val="both"/>
+        <w:rPr>
+          <w:rFonts w:ascii="Times New Roman" w:hAnsi="Times New Roman" w:cs="Times New Roman"/>
+          <w:sz w:val="24"/>
+          <w:szCs w:val="24"/>
+        </w:rPr>
+      </w:pPr>
+      <w:r>
+        <w:rPr>
+          <w:rFonts w:ascii="Times New Roman" w:hAnsi="Times New Roman" w:cs="Times New Roman"/>
+          <w:sz w:val="24"/>
+          <w:szCs w:val="24"/>
+        </w:rPr>
+        <w:t xml:space="preserve">Работа выполнена при финансовой поддержке РФФИ (грант № </w:t>
+      </w:r>
+      <w:r>
+        <w:rPr>
+          <w:rFonts w:ascii="Times New Roman" w:hAnsi="Times New Roman" w:cs="Times New Roman"/>
+          <w:sz w:val="24"/>
+          <w:szCs w:val="24"/>
+          <w:highlight w:val="yellow"/>
+        </w:rPr>
+        <w:t>11-22-33333-аа</w:t>
+      </w:r>
+      <w:r>
+        <w:rPr>
+          <w:rFonts w:ascii="Times New Roman" w:hAnsi="Times New Roman" w:cs="Times New Roman"/>
+          <w:sz w:val="24"/>
+          <w:szCs w:val="24"/>
+          <w:highlight w:val="yellow"/>
         </w:rPr>
         <w:t>_б</w:t>
       </w:r>
@@ -2317,6 +2213,75 @@
       <w:pPr>
         <w:spacing w:after="0" w:line="288" w:lineRule="auto"/>
         <w:ind w:firstLine="567"/>
+        <w:jc w:val="both"/>
+        <w:rPr>
+          <w:rFonts w:ascii="Times New Roman" w:hAnsi="Times New Roman" w:cs="Times New Roman"/>
+          <w:sz w:val="24"/>
+          <w:szCs w:val="24"/>
+        </w:rPr>
+      </w:pPr>
+      <w:r>
+        <w:rPr>
+          <w:rFonts w:ascii="Times New Roman" w:hAnsi="Times New Roman" w:cs="Times New Roman"/>
+          <w:sz w:val="24"/>
+          <w:szCs w:val="24"/>
+        </w:rPr>
+        <w:t>Результаты получены при частичной поддержке Совета по грантам Президента Российской Федерации, государственной поддержке ведущих научных школ Российской Федерации (НШ-8081.2016.9).</w:t>
+      </w:r>
+    </w:p>
+    <w:p>
+      <w:pPr>
+        <w:spacing w:after="0" w:line="288" w:lineRule="auto"/>
+        <w:ind w:firstLine="567"/>
+        <w:jc w:val="both"/>
+        <w:rPr>
+          <w:rFonts w:ascii="Times New Roman" w:hAnsi="Times New Roman" w:cs="Times New Roman"/>
+          <w:sz w:val="24"/>
+          <w:szCs w:val="24"/>
+        </w:rPr>
+      </w:pPr>
+      <w:r>
+        <w:rPr>
+          <w:rFonts w:ascii="Times New Roman" w:hAnsi="Times New Roman" w:cs="Times New Roman"/>
+          <w:sz w:val="24"/>
+          <w:szCs w:val="24"/>
+        </w:rPr>
+        <w:t xml:space="preserve">Результаты получены при </w:t>
+      </w:r>
+      <w:r>
+        <w:rPr>
+          <w:rFonts w:ascii="Times New Roman" w:hAnsi="Times New Roman" w:cs="Times New Roman"/>
+          <w:sz w:val="24"/>
+          <w:szCs w:val="24"/>
+        </w:rPr>
+        <w:t>использовании сетевой инфраструктуры Телекоммуникационного центра коллективного пользования «Интегрированная информационно-вычислительная сеть Иркутского научно-образовательного комплекса» (ЦКП ИИВС ИРНОК) (</w:t>
+      </w:r>
+      <w:hyperlink r:id="rId6" w:history="1">
+        <w:r>
+          <w:rPr>
+            <w:rStyle w:val="Hyperlink"/>
+            <w:rFonts w:ascii="Times New Roman" w:hAnsi="Times New Roman" w:cs="Times New Roman"/>
+            <w:sz w:val="24"/>
+            <w:szCs w:val="24"/>
+          </w:rPr>
+          <w:t>http://net.icc.ru</w:t>
+        </w:r>
+      </w:hyperlink>
+      <w:r>
+        <w:rPr>
+          <w:rFonts w:ascii="Times New Roman" w:hAnsi="Times New Roman" w:cs="Times New Roman"/>
+          <w:sz w:val="24"/>
+          <w:szCs w:val="24"/>
+        </w:rPr>
+        <w:t>).</w:t>
+      </w:r>
+      <w:bookmarkStart w:id="0" w:name="_GoBack"/>
+      <w:bookmarkEnd w:id="0"/>
+    </w:p>
+    <w:p>
+      <w:pPr>
+        <w:spacing w:after="0" w:line="288" w:lineRule="auto"/>
+        <w:ind w:firstLine="567"/>
         <w:rPr>
           <w:rFonts w:ascii="Times New Roman" w:hAnsi="Times New Roman" w:cs="Times New Roman"/>
           <w:sz w:val="24"/>
@@ -2384,7 +2349,7 @@
     </w:p>
     <w:p>
       <w:pPr>
-        <w:pStyle w:val="a3"/>
+        <w:pStyle w:val="ListParagraph"/>
         <w:numPr>
           <w:ilvl w:val="0"/>
           <w:numId w:val="3"/>
@@ -2413,23 +2378,7 @@
           <w:sz w:val="24"/>
           <w:szCs w:val="24"/>
         </w:rPr>
-        <w:t xml:space="preserve"> Обыкновенные дифференциальные уравнения с постоянными коэффиц</w:t>
-      </w:r>
-      <w:r>
-        <w:rPr>
-          <w:rFonts w:ascii="Times New Roman" w:hAnsi="Times New Roman" w:cs="Times New Roman"/>
-          <w:sz w:val="24"/>
-          <w:szCs w:val="24"/>
-        </w:rPr>
-        <w:t>и</w:t>
-      </w:r>
-      <w:r>
-        <w:rPr>
-          <w:rFonts w:ascii="Times New Roman" w:hAnsi="Times New Roman" w:cs="Times New Roman"/>
-          <w:sz w:val="24"/>
-          <w:szCs w:val="24"/>
-        </w:rPr>
-        <w:t>ентами. Краевые задачи. Новосибирск: НГУ, 1994. 264 с.</w:t>
+        <w:t xml:space="preserve"> Обыкновенные дифференциальные уравнения с постоянными коэффициентами. Краевые задачи. Новосибирск: НГУ, 1994. 264 с.</w:t>
       </w:r>
     </w:p>
     <w:p>
@@ -2464,7 +2413,7 @@
     </w:p>
     <w:p>
       <w:pPr>
-        <w:pStyle w:val="a3"/>
+        <w:pStyle w:val="ListParagraph"/>
         <w:numPr>
           <w:ilvl w:val="0"/>
           <w:numId w:val="3"/>
@@ -2593,7 +2542,7 @@
     </w:p>
     <w:p>
       <w:pPr>
-        <w:pStyle w:val="a3"/>
+        <w:pStyle w:val="ListParagraph"/>
         <w:numPr>
           <w:ilvl w:val="0"/>
           <w:numId w:val="3"/>
@@ -2654,23 +2603,7 @@
           <w:sz w:val="24"/>
           <w:szCs w:val="24"/>
         </w:rPr>
-        <w:t xml:space="preserve"> ко</w:t>
-      </w:r>
-      <w:r>
-        <w:rPr>
-          <w:rFonts w:ascii="Times New Roman" w:hAnsi="Times New Roman" w:cs="Times New Roman"/>
-          <w:sz w:val="24"/>
-          <w:szCs w:val="24"/>
-        </w:rPr>
-        <w:t>н</w:t>
-      </w:r>
-      <w:r>
-        <w:rPr>
-          <w:rFonts w:ascii="Times New Roman" w:hAnsi="Times New Roman" w:cs="Times New Roman"/>
-          <w:sz w:val="24"/>
-          <w:szCs w:val="24"/>
-        </w:rPr>
-        <w:t>ф</w:t>
+        <w:t xml:space="preserve"> конф</w:t>
       </w:r>
       <w:r>
         <w:rPr>
@@ -2737,7 +2670,7 @@
     </w:p>
     <w:p>
       <w:pPr>
-        <w:pStyle w:val="a3"/>
+        <w:pStyle w:val="ListParagraph"/>
         <w:numPr>
           <w:ilvl w:val="0"/>
           <w:numId w:val="3"/>
@@ -2766,23 +2699,7 @@
           <w:sz w:val="24"/>
           <w:szCs w:val="24"/>
         </w:rPr>
-        <w:t xml:space="preserve"> О численном моделировании струйных течений вязкой н</w:t>
-      </w:r>
-      <w:r>
-        <w:rPr>
-          <w:rFonts w:ascii="Times New Roman" w:hAnsi="Times New Roman" w:cs="Times New Roman"/>
-          <w:sz w:val="24"/>
-          <w:szCs w:val="24"/>
-        </w:rPr>
-        <w:t>е</w:t>
-      </w:r>
-      <w:r>
-        <w:rPr>
-          <w:rFonts w:ascii="Times New Roman" w:hAnsi="Times New Roman" w:cs="Times New Roman"/>
-          <w:sz w:val="24"/>
-          <w:szCs w:val="24"/>
-        </w:rPr>
-        <w:t>сжимаемой жидкости // Моделирование в механике: Сб. науч. тр. / РАН. Сиб</w:t>
+        <w:t xml:space="preserve"> О численном моделировании струйных течений вязкой несжимаемой жидкости // Моделирование в механике: Сб. науч. тр. / РАН. Сиб</w:t>
       </w:r>
       <w:r>
         <w:rPr>
@@ -2798,23 +2715,7 @@
           <w:sz w:val="24"/>
           <w:szCs w:val="24"/>
         </w:rPr>
-        <w:t xml:space="preserve"> о</w:t>
-      </w:r>
-      <w:r>
-        <w:rPr>
-          <w:rFonts w:ascii="Times New Roman" w:hAnsi="Times New Roman" w:cs="Times New Roman"/>
-          <w:sz w:val="24"/>
-          <w:szCs w:val="24"/>
-        </w:rPr>
-        <w:t>т</w:t>
-      </w:r>
-      <w:r>
-        <w:rPr>
-          <w:rFonts w:ascii="Times New Roman" w:hAnsi="Times New Roman" w:cs="Times New Roman"/>
-          <w:sz w:val="24"/>
-          <w:szCs w:val="24"/>
-        </w:rPr>
-        <w:t>д</w:t>
+        <w:t xml:space="preserve"> отд</w:t>
       </w:r>
       <w:r>
         <w:rPr>
@@ -2929,7 +2830,7 @@
     </w:p>
     <w:p>
       <w:pPr>
-        <w:pStyle w:val="a3"/>
+        <w:pStyle w:val="ListParagraph"/>
         <w:numPr>
           <w:ilvl w:val="0"/>
           <w:numId w:val="3"/>
@@ -2958,23 +2859,7 @@
           <w:sz w:val="24"/>
           <w:szCs w:val="24"/>
         </w:rPr>
-        <w:t xml:space="preserve"> Численное моделирование турбулентных следов в однородной жидк</w:t>
-      </w:r>
-      <w:r>
-        <w:rPr>
-          <w:rFonts w:ascii="Times New Roman" w:hAnsi="Times New Roman" w:cs="Times New Roman"/>
-          <w:sz w:val="24"/>
-          <w:szCs w:val="24"/>
-        </w:rPr>
-        <w:t>о</w:t>
-      </w:r>
-      <w:r>
-        <w:rPr>
-          <w:rFonts w:ascii="Times New Roman" w:hAnsi="Times New Roman" w:cs="Times New Roman"/>
-          <w:sz w:val="24"/>
-          <w:szCs w:val="24"/>
-        </w:rPr>
-        <w:t xml:space="preserve">сти: </w:t>
+        <w:t xml:space="preserve"> Численное моделирование турбулентных следов в однородной жидкости: </w:t>
       </w:r>
       <w:proofErr w:type="spellStart"/>
       <w:r>
@@ -3027,7 +2912,7 @@
     </w:p>
     <w:p>
       <w:pPr>
-        <w:pStyle w:val="a3"/>
+        <w:pStyle w:val="ListParagraph"/>
         <w:numPr>
           <w:ilvl w:val="0"/>
           <w:numId w:val="3"/>
@@ -3103,8 +2988,8 @@
 </file>
 
 <file path=word/numbering.xml><?xml version="1.0" encoding="utf-8"?>
-<w:numbering xmlns:wpc="http://schemas.microsoft.com/office/word/2010/wordprocessingCanvas" xmlns:mc="http://schemas.openxmlformats.org/markup-compatibility/2006" xmlns:o="urn:schemas-microsoft-com:office:office" xmlns:r="http://schemas.openxmlformats.org/officeDocument/2006/relationships" xmlns:m="http://schemas.openxmlformats.org/officeDocument/2006/math" xmlns:v="urn:schemas-microsoft-com:vml" xmlns:wp14="http://schemas.microsoft.com/office/word/2010/wordprocessingDrawing" xmlns:wp="http://schemas.openxmlformats.org/drawingml/2006/wordprocessingDrawing" xmlns:w10="urn:schemas-microsoft-com:office:word" xmlns:w="http://schemas.openxmlformats.org/wordprocessingml/2006/main" xmlns:w14="http://schemas.microsoft.com/office/word/2010/wordml" xmlns:wpg="http://schemas.microsoft.com/office/word/2010/wordprocessingGroup" xmlns:wpi="http://schemas.microsoft.com/office/word/2010/wordprocessingInk" xmlns:wne="http://schemas.microsoft.com/office/word/2006/wordml" xmlns:wps="http://schemas.microsoft.com/office/word/2010/wordprocessingShape" mc:Ignorable="w14 wp14">
-  <w:abstractNum w:abstractNumId="0">
+<w:numbering xmlns:wpc="http://schemas.microsoft.com/office/word/2010/wordprocessingCanvas" xmlns:cx="http://schemas.microsoft.com/office/drawing/2014/chartex" xmlns:cx1="http://schemas.microsoft.com/office/drawing/2015/9/8/chartex" xmlns:mc="http://schemas.openxmlformats.org/markup-compatibility/2006" xmlns:o="urn:schemas-microsoft-com:office:office" xmlns:r="http://schemas.openxmlformats.org/officeDocument/2006/relationships" xmlns:m="http://schemas.openxmlformats.org/officeDocument/2006/math" xmlns:v="urn:schemas-microsoft-com:vml" xmlns:wp14="http://schemas.microsoft.com/office/word/2010/wordprocessingDrawing" xmlns:wp="http://schemas.openxmlformats.org/drawingml/2006/wordprocessingDrawing" xmlns:w10="urn:schemas-microsoft-com:office:word" xmlns:w="http://schemas.openxmlformats.org/wordprocessingml/2006/main" xmlns:w14="http://schemas.microsoft.com/office/word/2010/wordml" xmlns:w15="http://schemas.microsoft.com/office/word/2012/wordml" xmlns:w16se="http://schemas.microsoft.com/office/word/2015/wordml/symex" xmlns:wpg="http://schemas.microsoft.com/office/word/2010/wordprocessingGroup" xmlns:wpi="http://schemas.microsoft.com/office/word/2010/wordprocessingInk" xmlns:wne="http://schemas.microsoft.com/office/word/2006/wordml" xmlns:wps="http://schemas.microsoft.com/office/word/2010/wordprocessingShape" mc:Ignorable="w14 w15 w16se wp14">
+  <w:abstractNum w:abstractNumId="0" w15:restartNumberingAfterBreak="0">
     <w:nsid w:val="0A8B159E"/>
     <w:multiLevelType w:val="hybridMultilevel"/>
     <w:tmpl w:val="CC20622E"/>
@@ -3193,7 +3078,7 @@
       </w:pPr>
     </w:lvl>
   </w:abstractNum>
-  <w:abstractNum w:abstractNumId="1">
+  <w:abstractNum w:abstractNumId="1" w15:restartNumberingAfterBreak="0">
     <w:nsid w:val="17095799"/>
     <w:multiLevelType w:val="hybridMultilevel"/>
     <w:tmpl w:val="B8C4C77A"/>
@@ -3282,7 +3167,7 @@
       </w:pPr>
     </w:lvl>
   </w:abstractNum>
-  <w:abstractNum w:abstractNumId="2">
+  <w:abstractNum w:abstractNumId="2" w15:restartNumberingAfterBreak="0">
     <w:nsid w:val="4F733D3F"/>
     <w:multiLevelType w:val="hybridMultilevel"/>
     <w:tmpl w:val="A2AC17C6"/>
@@ -3384,7 +3269,7 @@
 </file>
 
 <file path=word/styles.xml><?xml version="1.0" encoding="utf-8"?>
-<w:styles xmlns:mc="http://schemas.openxmlformats.org/markup-compatibility/2006" xmlns:r="http://schemas.openxmlformats.org/officeDocument/2006/relationships" xmlns:w="http://schemas.openxmlformats.org/wordprocessingml/2006/main" xmlns:w14="http://schemas.microsoft.com/office/word/2010/wordml" mc:Ignorable="w14">
+<w:styles xmlns:mc="http://schemas.openxmlformats.org/markup-compatibility/2006" xmlns:r="http://schemas.openxmlformats.org/officeDocument/2006/relationships" xmlns:w="http://schemas.openxmlformats.org/wordprocessingml/2006/main" xmlns:w14="http://schemas.microsoft.com/office/word/2010/wordml" xmlns:w15="http://schemas.microsoft.com/office/word/2012/wordml" xmlns:w16se="http://schemas.microsoft.com/office/word/2015/wordml/symex" mc:Ignorable="w14 w15 w16se">
   <w:docDefaults>
     <w:rPrDefault>
       <w:rPr>
@@ -3400,156 +3285,390 @@
       </w:pPr>
     </w:pPrDefault>
   </w:docDefaults>
-  <w:latentStyles w:defLockedState="0" w:defUIPriority="99" w:defSemiHidden="1" w:defUnhideWhenUsed="1" w:defQFormat="0" w:count="267">
-    <w:lsdException w:name="Normal" w:semiHidden="0" w:uiPriority="0" w:unhideWhenUsed="0" w:qFormat="1"/>
-    <w:lsdException w:name="heading 1" w:semiHidden="0" w:uiPriority="9" w:unhideWhenUsed="0" w:qFormat="1"/>
-    <w:lsdException w:name="heading 2" w:uiPriority="9" w:qFormat="1"/>
-    <w:lsdException w:name="heading 3" w:uiPriority="9" w:qFormat="1"/>
-    <w:lsdException w:name="heading 4" w:uiPriority="9" w:qFormat="1"/>
-    <w:lsdException w:name="heading 5" w:uiPriority="9" w:qFormat="1"/>
-    <w:lsdException w:name="heading 6" w:uiPriority="9" w:qFormat="1"/>
-    <w:lsdException w:name="heading 7" w:uiPriority="9" w:qFormat="1"/>
-    <w:lsdException w:name="heading 8" w:uiPriority="9" w:qFormat="1"/>
-    <w:lsdException w:name="heading 9" w:uiPriority="9" w:qFormat="1"/>
-    <w:lsdException w:name="toc 1" w:uiPriority="39"/>
-    <w:lsdException w:name="toc 2" w:uiPriority="39"/>
-    <w:lsdException w:name="toc 3" w:uiPriority="39"/>
-    <w:lsdException w:name="toc 4" w:uiPriority="39"/>
-    <w:lsdException w:name="toc 5" w:uiPriority="39"/>
-    <w:lsdException w:name="toc 6" w:uiPriority="39"/>
-    <w:lsdException w:name="toc 7" w:uiPriority="39"/>
-    <w:lsdException w:name="toc 8" w:uiPriority="39"/>
-    <w:lsdException w:name="toc 9" w:uiPriority="39"/>
-    <w:lsdException w:name="caption" w:uiPriority="35" w:qFormat="1"/>
-    <w:lsdException w:name="Title" w:semiHidden="0" w:uiPriority="10" w:unhideWhenUsed="0" w:qFormat="1"/>
-    <w:lsdException w:name="Default Paragraph Font" w:uiPriority="1"/>
-    <w:lsdException w:name="Subtitle" w:semiHidden="0" w:uiPriority="11" w:unhideWhenUsed="0" w:qFormat="1"/>
-    <w:lsdException w:name="Strong" w:semiHidden="0" w:uiPriority="22" w:unhideWhenUsed="0" w:qFormat="1"/>
-    <w:lsdException w:name="Emphasis" w:semiHidden="0" w:uiPriority="20" w:unhideWhenUsed="0" w:qFormat="1"/>
-    <w:lsdException w:name="Table Grid" w:semiHidden="0" w:uiPriority="39" w:unhideWhenUsed="0"/>
-    <w:lsdException w:name="Placeholder Text" w:unhideWhenUsed="0"/>
-    <w:lsdException w:name="No Spacing" w:semiHidden="0" w:uiPriority="1" w:unhideWhenUsed="0" w:qFormat="1"/>
-    <w:lsdException w:name="Light Shading" w:semiHidden="0" w:uiPriority="60" w:unhideWhenUsed="0"/>
-    <w:lsdException w:name="Light List" w:semiHidden="0" w:uiPriority="61" w:unhideWhenUsed="0"/>
-    <w:lsdException w:name="Light Grid" w:semiHidden="0" w:uiPriority="62" w:unhideWhenUsed="0"/>
-    <w:lsdException w:name="Medium Shading 1" w:semiHidden="0" w:uiPriority="63" w:unhideWhenUsed="0"/>
-    <w:lsdException w:name="Medium Shading 2" w:semiHidden="0" w:uiPriority="64" w:unhideWhenUsed="0"/>
-    <w:lsdException w:name="Medium List 1" w:semiHidden="0" w:uiPriority="65" w:unhideWhenUsed="0"/>
-    <w:lsdException w:name="Medium List 2" w:semiHidden="0" w:uiPriority="66" w:unhideWhenUsed="0"/>
-    <w:lsdException w:name="Medium Grid 1" w:semiHidden="0" w:uiPriority="67" w:unhideWhenUsed="0"/>
-    <w:lsdException w:name="Medium Grid 2" w:semiHidden="0" w:uiPriority="68" w:unhideWhenUsed="0"/>
-    <w:lsdException w:name="Medium Grid 3" w:semiHidden="0" w:uiPriority="69" w:unhideWhenUsed="0"/>
-    <w:lsdException w:name="Dark List" w:semiHidden="0" w:uiPriority="70" w:unhideWhenUsed="0"/>
-    <w:lsdException w:name="Colorful Shading" w:semiHidden="0" w:uiPriority="71" w:unhideWhenUsed="0"/>
-    <w:lsdException w:name="Colorful List" w:semiHidden="0" w:uiPriority="72" w:unhideWhenUsed="0"/>
-    <w:lsdException w:name="Colorful Grid" w:semiHidden="0" w:uiPriority="73" w:unhideWhenUsed="0"/>
-    <w:lsdException w:name="Light Shading Accent 1" w:semiHidden="0" w:uiPriority="60" w:unhideWhenUsed="0"/>
-    <w:lsdException w:name="Light List Accent 1" w:semiHidden="0" w:uiPriority="61" w:unhideWhenUsed="0"/>
-    <w:lsdException w:name="Light Grid Accent 1" w:semiHidden="0" w:uiPriority="62" w:unhideWhenUsed="0"/>
-    <w:lsdException w:name="Medium Shading 1 Accent 1" w:semiHidden="0" w:uiPriority="63" w:unhideWhenUsed="0"/>
-    <w:lsdException w:name="Medium Shading 2 Accent 1" w:semiHidden="0" w:uiPriority="64" w:unhideWhenUsed="0"/>
-    <w:lsdException w:name="Medium List 1 Accent 1" w:semiHidden="0" w:uiPriority="65" w:unhideWhenUsed="0"/>
-    <w:lsdException w:name="Revision" w:unhideWhenUsed="0"/>
-    <w:lsdException w:name="List Paragraph" w:semiHidden="0" w:uiPriority="34" w:unhideWhenUsed="0" w:qFormat="1"/>
-    <w:lsdException w:name="Quote" w:semiHidden="0" w:uiPriority="29" w:unhideWhenUsed="0" w:qFormat="1"/>
-    <w:lsdException w:name="Intense Quote" w:semiHidden="0" w:uiPriority="30" w:unhideWhenUsed="0" w:qFormat="1"/>
-    <w:lsdException w:name="Medium List 2 Accent 1" w:semiHidden="0" w:uiPriority="66" w:unhideWhenUsed="0"/>
-    <w:lsdException w:name="Medium Grid 1 Accent 1" w:semiHidden="0" w:uiPriority="67" w:unhideWhenUsed="0"/>
-    <w:lsdException w:name="Medium Grid 2 Accent 1" w:semiHidden="0" w:uiPriority="68" w:unhideWhenUsed="0"/>
-    <w:lsdException w:name="Medium Grid 3 Accent 1" w:semiHidden="0" w:uiPriority="69" w:unhideWhenUsed="0"/>
-    <w:lsdException w:name="Dark List Accent 1" w:semiHidden="0" w:uiPriority="70" w:unhideWhenUsed="0"/>
-    <w:lsdException w:name="Colorful Shading Accent 1" w:semiHidden="0" w:uiPriority="71" w:unhideWhenUsed="0"/>
-    <w:lsdException w:name="Colorful List Accent 1" w:semiHidden="0" w:uiPriority="72" w:unhideWhenUsed="0"/>
-    <w:lsdException w:name="Colorful Grid Accent 1" w:semiHidden="0" w:uiPriority="73" w:unhideWhenUsed="0"/>
-    <w:lsdException w:name="Light Shading Accent 2" w:semiHidden="0" w:uiPriority="60" w:unhideWhenUsed="0"/>
-    <w:lsdException w:name="Light List Accent 2" w:semiHidden="0" w:uiPriority="61" w:unhideWhenUsed="0"/>
-    <w:lsdException w:name="Light Grid Accent 2" w:semiHidden="0" w:uiPriority="62" w:unhideWhenUsed="0"/>
-    <w:lsdException w:name="Medium Shading 1 Accent 2" w:semiHidden="0" w:uiPriority="63" w:unhideWhenUsed="0"/>
-    <w:lsdException w:name="Medium Shading 2 Accent 2" w:semiHidden="0" w:uiPriority="64" w:unhideWhenUsed="0"/>
-    <w:lsdException w:name="Medium List 1 Accent 2" w:semiHidden="0" w:uiPriority="65" w:unhideWhenUsed="0"/>
-    <w:lsdException w:name="Medium List 2 Accent 2" w:semiHidden="0" w:uiPriority="66" w:unhideWhenUsed="0"/>
-    <w:lsdException w:name="Medium Grid 1 Accent 2" w:semiHidden="0" w:uiPriority="67" w:unhideWhenUsed="0"/>
-    <w:lsdException w:name="Medium Grid 2 Accent 2" w:semiHidden="0" w:uiPriority="68" w:unhideWhenUsed="0"/>
-    <w:lsdException w:name="Medium Grid 3 Accent 2" w:semiHidden="0" w:uiPriority="69" w:unhideWhenUsed="0"/>
-    <w:lsdException w:name="Dark List Accent 2" w:semiHidden="0" w:uiPriority="70" w:unhideWhenUsed="0"/>
-    <w:lsdException w:name="Colorful Shading Accent 2" w:semiHidden="0" w:uiPriority="71" w:unhideWhenUsed="0"/>
-    <w:lsdException w:name="Colorful List Accent 2" w:semiHidden="0" w:uiPriority="72" w:unhideWhenUsed="0"/>
-    <w:lsdException w:name="Colorful Grid Accent 2" w:semiHidden="0" w:uiPriority="73" w:unhideWhenUsed="0"/>
-    <w:lsdException w:name="Light Shading Accent 3" w:semiHidden="0" w:uiPriority="60" w:unhideWhenUsed="0"/>
-    <w:lsdException w:name="Light List Accent 3" w:semiHidden="0" w:uiPriority="61" w:unhideWhenUsed="0"/>
-    <w:lsdException w:name="Light Grid Accent 3" w:semiHidden="0" w:uiPriority="62" w:unhideWhenUsed="0"/>
-    <w:lsdException w:name="Medium Shading 1 Accent 3" w:semiHidden="0" w:uiPriority="63" w:unhideWhenUsed="0"/>
-    <w:lsdException w:name="Medium Shading 2 Accent 3" w:semiHidden="0" w:uiPriority="64" w:unhideWhenUsed="0"/>
-    <w:lsdException w:name="Medium List 1 Accent 3" w:semiHidden="0" w:uiPriority="65" w:unhideWhenUsed="0"/>
-    <w:lsdException w:name="Medium List 2 Accent 3" w:semiHidden="0" w:uiPriority="66" w:unhideWhenUsed="0"/>
-    <w:lsdException w:name="Medium Grid 1 Accent 3" w:semiHidden="0" w:uiPriority="67" w:unhideWhenUsed="0"/>
-    <w:lsdException w:name="Medium Grid 2 Accent 3" w:semiHidden="0" w:uiPriority="68" w:unhideWhenUsed="0"/>
-    <w:lsdException w:name="Medium Grid 3 Accent 3" w:semiHidden="0" w:uiPriority="69" w:unhideWhenUsed="0"/>
-    <w:lsdException w:name="Dark List Accent 3" w:semiHidden="0" w:uiPriority="70" w:unhideWhenUsed="0"/>
-    <w:lsdException w:name="Colorful Shading Accent 3" w:semiHidden="0" w:uiPriority="71" w:unhideWhenUsed="0"/>
-    <w:lsdException w:name="Colorful List Accent 3" w:semiHidden="0" w:uiPriority="72" w:unhideWhenUsed="0"/>
-    <w:lsdException w:name="Colorful Grid Accent 3" w:semiHidden="0" w:uiPriority="73" w:unhideWhenUsed="0"/>
-    <w:lsdException w:name="Light Shading Accent 4" w:semiHidden="0" w:uiPriority="60" w:unhideWhenUsed="0"/>
-    <w:lsdException w:name="Light List Accent 4" w:semiHidden="0" w:uiPriority="61" w:unhideWhenUsed="0"/>
-    <w:lsdException w:name="Light Grid Accent 4" w:semiHidden="0" w:uiPriority="62" w:unhideWhenUsed="0"/>
-    <w:lsdException w:name="Medium Shading 1 Accent 4" w:semiHidden="0" w:uiPriority="63" w:unhideWhenUsed="0"/>
-    <w:lsdException w:name="Medium Shading 2 Accent 4" w:semiHidden="0" w:uiPriority="64" w:unhideWhenUsed="0"/>
-    <w:lsdException w:name="Medium List 1 Accent 4" w:semiHidden="0" w:uiPriority="65" w:unhideWhenUsed="0"/>
-    <w:lsdException w:name="Medium List 2 Accent 4" w:semiHidden="0" w:uiPriority="66" w:unhideWhenUsed="0"/>
-    <w:lsdException w:name="Medium Grid 1 Accent 4" w:semiHidden="0" w:uiPriority="67" w:unhideWhenUsed="0"/>
-    <w:lsdException w:name="Medium Grid 2 Accent 4" w:semiHidden="0" w:uiPriority="68" w:unhideWhenUsed="0"/>
-    <w:lsdException w:name="Medium Grid 3 Accent 4" w:semiHidden="0" w:uiPriority="69" w:unhideWhenUsed="0"/>
-    <w:lsdException w:name="Dark List Accent 4" w:semiHidden="0" w:uiPriority="70" w:unhideWhenUsed="0"/>
-    <w:lsdException w:name="Colorful Shading Accent 4" w:semiHidden="0" w:uiPriority="71" w:unhideWhenUsed="0"/>
-    <w:lsdException w:name="Colorful List Accent 4" w:semiHidden="0" w:uiPriority="72" w:unhideWhenUsed="0"/>
-    <w:lsdException w:name="Colorful Grid Accent 4" w:semiHidden="0" w:uiPriority="73" w:unhideWhenUsed="0"/>
-    <w:lsdException w:name="Light Shading Accent 5" w:semiHidden="0" w:uiPriority="60" w:unhideWhenUsed="0"/>
-    <w:lsdException w:name="Light List Accent 5" w:semiHidden="0" w:uiPriority="61" w:unhideWhenUsed="0"/>
-    <w:lsdException w:name="Light Grid Accent 5" w:semiHidden="0" w:uiPriority="62" w:unhideWhenUsed="0"/>
-    <w:lsdException w:name="Medium Shading 1 Accent 5" w:semiHidden="0" w:uiPriority="63" w:unhideWhenUsed="0"/>
-    <w:lsdException w:name="Medium Shading 2 Accent 5" w:semiHidden="0" w:uiPriority="64" w:unhideWhenUsed="0"/>
-    <w:lsdException w:name="Medium List 1 Accent 5" w:semiHidden="0" w:uiPriority="65" w:unhideWhenUsed="0"/>
-    <w:lsdException w:name="Medium List 2 Accent 5" w:semiHidden="0" w:uiPriority="66" w:unhideWhenUsed="0"/>
-    <w:lsdException w:name="Medium Grid 1 Accent 5" w:semiHidden="0" w:uiPriority="67" w:unhideWhenUsed="0"/>
-    <w:lsdException w:name="Medium Grid 2 Accent 5" w:semiHidden="0" w:uiPriority="68" w:unhideWhenUsed="0"/>
-    <w:lsdException w:name="Medium Grid 3 Accent 5" w:semiHidden="0" w:uiPriority="69" w:unhideWhenUsed="0"/>
-    <w:lsdException w:name="Dark List Accent 5" w:semiHidden="0" w:uiPriority="70" w:unhideWhenUsed="0"/>
-    <w:lsdException w:name="Colorful Shading Accent 5" w:semiHidden="0" w:uiPriority="71" w:unhideWhenUsed="0"/>
-    <w:lsdException w:name="Colorful List Accent 5" w:semiHidden="0" w:uiPriority="72" w:unhideWhenUsed="0"/>
-    <w:lsdException w:name="Colorful Grid Accent 5" w:semiHidden="0" w:uiPriority="73" w:unhideWhenUsed="0"/>
-    <w:lsdException w:name="Light Shading Accent 6" w:semiHidden="0" w:uiPriority="60" w:unhideWhenUsed="0"/>
-    <w:lsdException w:name="Light List Accent 6" w:semiHidden="0" w:uiPriority="61" w:unhideWhenUsed="0"/>
-    <w:lsdException w:name="Light Grid Accent 6" w:semiHidden="0" w:uiPriority="62" w:unhideWhenUsed="0"/>
-    <w:lsdException w:name="Medium Shading 1 Accent 6" w:semiHidden="0" w:uiPriority="63" w:unhideWhenUsed="0"/>
-    <w:lsdException w:name="Medium Shading 2 Accent 6" w:semiHidden="0" w:uiPriority="64" w:unhideWhenUsed="0"/>
-    <w:lsdException w:name="Medium List 1 Accent 6" w:semiHidden="0" w:uiPriority="65" w:unhideWhenUsed="0"/>
-    <w:lsdException w:name="Medium List 2 Accent 6" w:semiHidden="0" w:uiPriority="66" w:unhideWhenUsed="0"/>
-    <w:lsdException w:name="Medium Grid 1 Accent 6" w:semiHidden="0" w:uiPriority="67" w:unhideWhenUsed="0"/>
-    <w:lsdException w:name="Medium Grid 2 Accent 6" w:semiHidden="0" w:uiPriority="68" w:unhideWhenUsed="0"/>
-    <w:lsdException w:name="Medium Grid 3 Accent 6" w:semiHidden="0" w:uiPriority="69" w:unhideWhenUsed="0"/>
-    <w:lsdException w:name="Dark List Accent 6" w:semiHidden="0" w:uiPriority="70" w:unhideWhenUsed="0"/>
-    <w:lsdException w:name="Colorful Shading Accent 6" w:semiHidden="0" w:uiPriority="71" w:unhideWhenUsed="0"/>
-    <w:lsdException w:name="Colorful List Accent 6" w:semiHidden="0" w:uiPriority="72" w:unhideWhenUsed="0"/>
-    <w:lsdException w:name="Colorful Grid Accent 6" w:semiHidden="0" w:uiPriority="73" w:unhideWhenUsed="0"/>
-    <w:lsdException w:name="Subtle Emphasis" w:semiHidden="0" w:uiPriority="19" w:unhideWhenUsed="0" w:qFormat="1"/>
-    <w:lsdException w:name="Intense Emphasis" w:semiHidden="0" w:uiPriority="21" w:unhideWhenUsed="0" w:qFormat="1"/>
-    <w:lsdException w:name="Subtle Reference" w:semiHidden="0" w:uiPriority="31" w:unhideWhenUsed="0" w:qFormat="1"/>
-    <w:lsdException w:name="Intense Reference" w:semiHidden="0" w:uiPriority="32" w:unhideWhenUsed="0" w:qFormat="1"/>
-    <w:lsdException w:name="Book Title" w:semiHidden="0" w:uiPriority="33" w:unhideWhenUsed="0" w:qFormat="1"/>
-    <w:lsdException w:name="Bibliography" w:uiPriority="37"/>
-    <w:lsdException w:name="TOC Heading" w:uiPriority="39" w:qFormat="1"/>
+  <w:latentStyles w:defLockedState="0" w:defUIPriority="99" w:defSemiHidden="0" w:defUnhideWhenUsed="0" w:defQFormat="0" w:count="371">
+    <w:lsdException w:name="Normal" w:uiPriority="0" w:qFormat="1"/>
+    <w:lsdException w:name="heading 1" w:uiPriority="9" w:qFormat="1"/>
+    <w:lsdException w:name="heading 2" w:semiHidden="1" w:uiPriority="9" w:unhideWhenUsed="1" w:qFormat="1"/>
+    <w:lsdException w:name="heading 3" w:semiHidden="1" w:uiPriority="9" w:unhideWhenUsed="1" w:qFormat="1"/>
+    <w:lsdException w:name="heading 4" w:semiHidden="1" w:uiPriority="9" w:unhideWhenUsed="1" w:qFormat="1"/>
+    <w:lsdException w:name="heading 5" w:semiHidden="1" w:uiPriority="9" w:unhideWhenUsed="1" w:qFormat="1"/>
+    <w:lsdException w:name="heading 6" w:semiHidden="1" w:uiPriority="9" w:unhideWhenUsed="1" w:qFormat="1"/>
+    <w:lsdException w:name="heading 7" w:semiHidden="1" w:uiPriority="9" w:unhideWhenUsed="1" w:qFormat="1"/>
+    <w:lsdException w:name="heading 8" w:semiHidden="1" w:uiPriority="9" w:unhideWhenUsed="1" w:qFormat="1"/>
+    <w:lsdException w:name="heading 9" w:semiHidden="1" w:uiPriority="9" w:unhideWhenUsed="1" w:qFormat="1"/>
+    <w:lsdException w:name="index 1" w:semiHidden="1" w:unhideWhenUsed="1"/>
+    <w:lsdException w:name="index 2" w:semiHidden="1" w:unhideWhenUsed="1"/>
+    <w:lsdException w:name="index 3" w:semiHidden="1" w:unhideWhenUsed="1"/>
+    <w:lsdException w:name="index 4" w:semiHidden="1" w:unhideWhenUsed="1"/>
+    <w:lsdException w:name="index 5" w:semiHidden="1" w:unhideWhenUsed="1"/>
+    <w:lsdException w:name="index 6" w:semiHidden="1" w:unhideWhenUsed="1"/>
+    <w:lsdException w:name="index 7" w:semiHidden="1" w:unhideWhenUsed="1"/>
+    <w:lsdException w:name="index 8" w:semiHidden="1" w:unhideWhenUsed="1"/>
+    <w:lsdException w:name="index 9" w:semiHidden="1" w:unhideWhenUsed="1"/>
+    <w:lsdException w:name="toc 1" w:semiHidden="1" w:uiPriority="39" w:unhideWhenUsed="1"/>
+    <w:lsdException w:name="toc 2" w:semiHidden="1" w:uiPriority="39" w:unhideWhenUsed="1"/>
+    <w:lsdException w:name="toc 3" w:semiHidden="1" w:uiPriority="39" w:unhideWhenUsed="1"/>
+    <w:lsdException w:name="toc 4" w:semiHidden="1" w:uiPriority="39" w:unhideWhenUsed="1"/>
+    <w:lsdException w:name="toc 5" w:semiHidden="1" w:uiPriority="39" w:unhideWhenUsed="1"/>
+    <w:lsdException w:name="toc 6" w:semiHidden="1" w:uiPriority="39" w:unhideWhenUsed="1"/>
+    <w:lsdException w:name="toc 7" w:semiHidden="1" w:uiPriority="39" w:unhideWhenUsed="1"/>
+    <w:lsdException w:name="toc 8" w:semiHidden="1" w:uiPriority="39" w:unhideWhenUsed="1"/>
+    <w:lsdException w:name="toc 9" w:semiHidden="1" w:uiPriority="39" w:unhideWhenUsed="1"/>
+    <w:lsdException w:name="Normal Indent" w:semiHidden="1" w:unhideWhenUsed="1"/>
+    <w:lsdException w:name="footnote text" w:semiHidden="1" w:unhideWhenUsed="1"/>
+    <w:lsdException w:name="annotation text" w:semiHidden="1" w:unhideWhenUsed="1"/>
+    <w:lsdException w:name="header" w:semiHidden="1" w:unhideWhenUsed="1"/>
+    <w:lsdException w:name="footer" w:semiHidden="1" w:unhideWhenUsed="1"/>
+    <w:lsdException w:name="index heading" w:semiHidden="1" w:unhideWhenUsed="1"/>
+    <w:lsdException w:name="caption" w:semiHidden="1" w:uiPriority="35" w:unhideWhenUsed="1" w:qFormat="1"/>
+    <w:lsdException w:name="table of figures" w:semiHidden="1" w:unhideWhenUsed="1"/>
+    <w:lsdException w:name="envelope address" w:semiHidden="1" w:unhideWhenUsed="1"/>
+    <w:lsdException w:name="envelope return" w:semiHidden="1" w:unhideWhenUsed="1"/>
+    <w:lsdException w:name="footnote reference" w:semiHidden="1" w:unhideWhenUsed="1"/>
+    <w:lsdException w:name="annotation reference" w:semiHidden="1" w:unhideWhenUsed="1"/>
+    <w:lsdException w:name="line number" w:semiHidden="1" w:unhideWhenUsed="1"/>
+    <w:lsdException w:name="page number" w:semiHidden="1" w:unhideWhenUsed="1"/>
+    <w:lsdException w:name="endnote reference" w:semiHidden="1" w:unhideWhenUsed="1"/>
+    <w:lsdException w:name="endnote text" w:semiHidden="1" w:unhideWhenUsed="1"/>
+    <w:lsdException w:name="table of authorities" w:semiHidden="1" w:unhideWhenUsed="1"/>
+    <w:lsdException w:name="macro" w:semiHidden="1" w:unhideWhenUsed="1"/>
+    <w:lsdException w:name="toa heading" w:semiHidden="1" w:unhideWhenUsed="1"/>
+    <w:lsdException w:name="List" w:semiHidden="1" w:unhideWhenUsed="1"/>
+    <w:lsdException w:name="List Bullet" w:semiHidden="1" w:unhideWhenUsed="1"/>
+    <w:lsdException w:name="List Number" w:semiHidden="1" w:unhideWhenUsed="1"/>
+    <w:lsdException w:name="List 2" w:semiHidden="1" w:unhideWhenUsed="1"/>
+    <w:lsdException w:name="List 3" w:semiHidden="1" w:unhideWhenUsed="1"/>
+    <w:lsdException w:name="List 4" w:semiHidden="1" w:unhideWhenUsed="1"/>
+    <w:lsdException w:name="List 5" w:semiHidden="1" w:unhideWhenUsed="1"/>
+    <w:lsdException w:name="List Bullet 2" w:semiHidden="1" w:unhideWhenUsed="1"/>
+    <w:lsdException w:name="List Bullet 3" w:semiHidden="1" w:unhideWhenUsed="1"/>
+    <w:lsdException w:name="List Bullet 4" w:semiHidden="1" w:unhideWhenUsed="1"/>
+    <w:lsdException w:name="List Bullet 5" w:semiHidden="1" w:unhideWhenUsed="1"/>
+    <w:lsdException w:name="List Number 2" w:semiHidden="1" w:unhideWhenUsed="1"/>
+    <w:lsdException w:name="List Number 3" w:semiHidden="1" w:unhideWhenUsed="1"/>
+    <w:lsdException w:name="List Number 4" w:semiHidden="1" w:unhideWhenUsed="1"/>
+    <w:lsdException w:name="List Number 5" w:semiHidden="1" w:unhideWhenUsed="1"/>
+    <w:lsdException w:name="Title" w:uiPriority="10" w:qFormat="1"/>
+    <w:lsdException w:name="Closing" w:semiHidden="1" w:unhideWhenUsed="1"/>
+    <w:lsdException w:name="Signature" w:semiHidden="1" w:unhideWhenUsed="1"/>
+    <w:lsdException w:name="Default Paragraph Font" w:semiHidden="1" w:uiPriority="1" w:unhideWhenUsed="1"/>
+    <w:lsdException w:name="Body Text" w:semiHidden="1" w:unhideWhenUsed="1"/>
+    <w:lsdException w:name="Body Text Indent" w:semiHidden="1" w:unhideWhenUsed="1"/>
+    <w:lsdException w:name="List Continue" w:semiHidden="1" w:unhideWhenUsed="1"/>
+    <w:lsdException w:name="List Continue 2" w:semiHidden="1" w:unhideWhenUsed="1"/>
+    <w:lsdException w:name="List Continue 3" w:semiHidden="1" w:unhideWhenUsed="1"/>
+    <w:lsdException w:name="List Continue 4" w:semiHidden="1" w:unhideWhenUsed="1"/>
+    <w:lsdException w:name="List Continue 5" w:semiHidden="1" w:unhideWhenUsed="1"/>
+    <w:lsdException w:name="Message Header" w:semiHidden="1" w:unhideWhenUsed="1"/>
+    <w:lsdException w:name="Subtitle" w:uiPriority="11" w:qFormat="1"/>
+    <w:lsdException w:name="Salutation" w:semiHidden="1" w:unhideWhenUsed="1"/>
+    <w:lsdException w:name="Date" w:semiHidden="1" w:unhideWhenUsed="1"/>
+    <w:lsdException w:name="Body Text First Indent" w:semiHidden="1" w:unhideWhenUsed="1"/>
+    <w:lsdException w:name="Body Text First Indent 2" w:semiHidden="1" w:unhideWhenUsed="1"/>
+    <w:lsdException w:name="Note Heading" w:semiHidden="1" w:unhideWhenUsed="1"/>
+    <w:lsdException w:name="Body Text 2" w:semiHidden="1" w:unhideWhenUsed="1"/>
+    <w:lsdException w:name="Body Text 3" w:semiHidden="1" w:unhideWhenUsed="1"/>
+    <w:lsdException w:name="Body Text Indent 2" w:semiHidden="1" w:unhideWhenUsed="1"/>
+    <w:lsdException w:name="Body Text Indent 3" w:semiHidden="1" w:unhideWhenUsed="1"/>
+    <w:lsdException w:name="Block Text" w:semiHidden="1" w:unhideWhenUsed="1"/>
+    <w:lsdException w:name="Hyperlink" w:semiHidden="1" w:unhideWhenUsed="1"/>
+    <w:lsdException w:name="FollowedHyperlink" w:semiHidden="1" w:unhideWhenUsed="1"/>
+    <w:lsdException w:name="Strong" w:uiPriority="22" w:qFormat="1"/>
+    <w:lsdException w:name="Emphasis" w:uiPriority="20" w:qFormat="1"/>
+    <w:lsdException w:name="Document Map" w:semiHidden="1" w:unhideWhenUsed="1"/>
+    <w:lsdException w:name="Plain Text" w:semiHidden="1" w:unhideWhenUsed="1"/>
+    <w:lsdException w:name="E-mail Signature" w:semiHidden="1" w:unhideWhenUsed="1"/>
+    <w:lsdException w:name="HTML Top of Form" w:semiHidden="1" w:unhideWhenUsed="1"/>
+    <w:lsdException w:name="HTML Bottom of Form" w:semiHidden="1" w:unhideWhenUsed="1"/>
+    <w:lsdException w:name="Normal (Web)" w:semiHidden="1" w:unhideWhenUsed="1"/>
+    <w:lsdException w:name="HTML Acronym" w:semiHidden="1" w:unhideWhenUsed="1"/>
+    <w:lsdException w:name="HTML Address" w:semiHidden="1" w:unhideWhenUsed="1"/>
+    <w:lsdException w:name="HTML Cite" w:semiHidden="1" w:unhideWhenUsed="1"/>
+    <w:lsdException w:name="HTML Code" w:semiHidden="1" w:unhideWhenUsed="1"/>
+    <w:lsdException w:name="HTML Definition" w:semiHidden="1" w:unhideWhenUsed="1"/>
+    <w:lsdException w:name="HTML Keyboard" w:semiHidden="1" w:unhideWhenUsed="1"/>
+    <w:lsdException w:name="HTML Preformatted" w:semiHidden="1" w:unhideWhenUsed="1"/>
+    <w:lsdException w:name="HTML Sample" w:semiHidden="1" w:unhideWhenUsed="1"/>
+    <w:lsdException w:name="HTML Typewriter" w:semiHidden="1" w:unhideWhenUsed="1"/>
+    <w:lsdException w:name="HTML Variable" w:semiHidden="1" w:unhideWhenUsed="1"/>
+    <w:lsdException w:name="Normal Table" w:semiHidden="1" w:unhideWhenUsed="1"/>
+    <w:lsdException w:name="annotation subject" w:semiHidden="1" w:unhideWhenUsed="1"/>
+    <w:lsdException w:name="No List" w:semiHidden="1" w:unhideWhenUsed="1"/>
+    <w:lsdException w:name="Outline List 1" w:semiHidden="1" w:unhideWhenUsed="1"/>
+    <w:lsdException w:name="Outline List 2" w:semiHidden="1" w:unhideWhenUsed="1"/>
+    <w:lsdException w:name="Outline List 3" w:semiHidden="1" w:unhideWhenUsed="1"/>
+    <w:lsdException w:name="Table Simple 1" w:semiHidden="1" w:unhideWhenUsed="1"/>
+    <w:lsdException w:name="Table Simple 2" w:semiHidden="1" w:unhideWhenUsed="1"/>
+    <w:lsdException w:name="Table Simple 3" w:semiHidden="1" w:unhideWhenUsed="1"/>
+    <w:lsdException w:name="Table Classic 1" w:semiHidden="1" w:unhideWhenUsed="1"/>
+    <w:lsdException w:name="Table Classic 2" w:semiHidden="1" w:unhideWhenUsed="1"/>
+    <w:lsdException w:name="Table Classic 3" w:semiHidden="1" w:unhideWhenUsed="1"/>
+    <w:lsdException w:name="Table Classic 4" w:semiHidden="1" w:unhideWhenUsed="1"/>
+    <w:lsdException w:name="Table Colorful 1" w:semiHidden="1" w:unhideWhenUsed="1"/>
+    <w:lsdException w:name="Table Colorful 2" w:semiHidden="1" w:unhideWhenUsed="1"/>
+    <w:lsdException w:name="Table Colorful 3" w:semiHidden="1" w:unhideWhenUsed="1"/>
+    <w:lsdException w:name="Table Columns 1" w:semiHidden="1" w:unhideWhenUsed="1"/>
+    <w:lsdException w:name="Table Columns 2" w:semiHidden="1" w:unhideWhenUsed="1"/>
+    <w:lsdException w:name="Table Columns 3" w:semiHidden="1" w:unhideWhenUsed="1"/>
+    <w:lsdException w:name="Table Columns 4" w:semiHidden="1" w:unhideWhenUsed="1"/>
+    <w:lsdException w:name="Table Columns 5" w:semiHidden="1" w:unhideWhenUsed="1"/>
+    <w:lsdException w:name="Table Grid 1" w:semiHidden="1" w:unhideWhenUsed="1"/>
+    <w:lsdException w:name="Table Grid 2" w:semiHidden="1" w:unhideWhenUsed="1"/>
+    <w:lsdException w:name="Table Grid 3" w:semiHidden="1" w:unhideWhenUsed="1"/>
+    <w:lsdException w:name="Table Grid 4" w:semiHidden="1" w:unhideWhenUsed="1"/>
+    <w:lsdException w:name="Table Grid 5" w:semiHidden="1" w:unhideWhenUsed="1"/>
+    <w:lsdException w:name="Table Grid 6" w:semiHidden="1" w:unhideWhenUsed="1"/>
+    <w:lsdException w:name="Table Grid 7" w:semiHidden="1" w:unhideWhenUsed="1"/>
+    <w:lsdException w:name="Table Grid 8" w:semiHidden="1" w:unhideWhenUsed="1"/>
+    <w:lsdException w:name="Table List 1" w:semiHidden="1" w:unhideWhenUsed="1"/>
+    <w:lsdException w:name="Table List 2" w:semiHidden="1" w:unhideWhenUsed="1"/>
+    <w:lsdException w:name="Table List 3" w:semiHidden="1" w:unhideWhenUsed="1"/>
+    <w:lsdException w:name="Table List 4" w:semiHidden="1" w:unhideWhenUsed="1"/>
+    <w:lsdException w:name="Table List 5" w:semiHidden="1" w:unhideWhenUsed="1"/>
+    <w:lsdException w:name="Table List 6" w:semiHidden="1" w:unhideWhenUsed="1"/>
+    <w:lsdException w:name="Table List 7" w:semiHidden="1" w:unhideWhenUsed="1"/>
+    <w:lsdException w:name="Table List 8" w:semiHidden="1" w:unhideWhenUsed="1"/>
+    <w:lsdException w:name="Table 3D effects 1" w:semiHidden="1" w:unhideWhenUsed="1"/>
+    <w:lsdException w:name="Table 3D effects 2" w:semiHidden="1" w:unhideWhenUsed="1"/>
+    <w:lsdException w:name="Table 3D effects 3" w:semiHidden="1" w:unhideWhenUsed="1"/>
+    <w:lsdException w:name="Table Contemporary" w:semiHidden="1" w:unhideWhenUsed="1"/>
+    <w:lsdException w:name="Table Elegant" w:semiHidden="1" w:unhideWhenUsed="1"/>
+    <w:lsdException w:name="Table Professional" w:semiHidden="1" w:unhideWhenUsed="1"/>
+    <w:lsdException w:name="Table Subtle 1" w:semiHidden="1" w:unhideWhenUsed="1"/>
+    <w:lsdException w:name="Table Subtle 2" w:semiHidden="1" w:unhideWhenUsed="1"/>
+    <w:lsdException w:name="Table Web 1" w:semiHidden="1" w:unhideWhenUsed="1"/>
+    <w:lsdException w:name="Table Web 2" w:semiHidden="1" w:unhideWhenUsed="1"/>
+    <w:lsdException w:name="Table Web 3" w:semiHidden="1" w:unhideWhenUsed="1"/>
+    <w:lsdException w:name="Balloon Text" w:semiHidden="1" w:unhideWhenUsed="1"/>
+    <w:lsdException w:name="Table Grid" w:uiPriority="39"/>
+    <w:lsdException w:name="Table Theme" w:semiHidden="1" w:unhideWhenUsed="1"/>
+    <w:lsdException w:name="Placeholder Text" w:semiHidden="1"/>
+    <w:lsdException w:name="No Spacing" w:uiPriority="1" w:qFormat="1"/>
+    <w:lsdException w:name="Light Shading" w:uiPriority="60"/>
+    <w:lsdException w:name="Light List" w:uiPriority="61"/>
+    <w:lsdException w:name="Light Grid" w:uiPriority="62"/>
+    <w:lsdException w:name="Medium Shading 1" w:uiPriority="63"/>
+    <w:lsdException w:name="Medium Shading 2" w:uiPriority="64"/>
+    <w:lsdException w:name="Medium List 1" w:uiPriority="65"/>
+    <w:lsdException w:name="Medium List 2" w:uiPriority="66"/>
+    <w:lsdException w:name="Medium Grid 1" w:uiPriority="67"/>
+    <w:lsdException w:name="Medium Grid 2" w:uiPriority="68"/>
+    <w:lsdException w:name="Medium Grid 3" w:uiPriority="69"/>
+    <w:lsdException w:name="Dark List" w:uiPriority="70"/>
+    <w:lsdException w:name="Colorful Shading" w:uiPriority="71"/>
+    <w:lsdException w:name="Colorful List" w:uiPriority="72"/>
+    <w:lsdException w:name="Colorful Grid" w:uiPriority="73"/>
+    <w:lsdException w:name="Light Shading Accent 1" w:uiPriority="60"/>
+    <w:lsdException w:name="Light List Accent 1" w:uiPriority="61"/>
+    <w:lsdException w:name="Light Grid Accent 1" w:uiPriority="62"/>
+    <w:lsdException w:name="Medium Shading 1 Accent 1" w:uiPriority="63"/>
+    <w:lsdException w:name="Medium Shading 2 Accent 1" w:uiPriority="64"/>
+    <w:lsdException w:name="Medium List 1 Accent 1" w:uiPriority="65"/>
+    <w:lsdException w:name="Revision" w:semiHidden="1"/>
+    <w:lsdException w:name="List Paragraph" w:uiPriority="34" w:qFormat="1"/>
+    <w:lsdException w:name="Quote" w:uiPriority="29" w:qFormat="1"/>
+    <w:lsdException w:name="Intense Quote" w:uiPriority="30" w:qFormat="1"/>
+    <w:lsdException w:name="Medium List 2 Accent 1" w:uiPriority="66"/>
+    <w:lsdException w:name="Medium Grid 1 Accent 1" w:uiPriority="67"/>
+    <w:lsdException w:name="Medium Grid 2 Accent 1" w:uiPriority="68"/>
+    <w:lsdException w:name="Medium Grid 3 Accent 1" w:uiPriority="69"/>
+    <w:lsdException w:name="Dark List Accent 1" w:uiPriority="70"/>
+    <w:lsdException w:name="Colorful Shading Accent 1" w:uiPriority="71"/>
+    <w:lsdException w:name="Colorful List Accent 1" w:uiPriority="72"/>
+    <w:lsdException w:name="Colorful Grid Accent 1" w:uiPriority="73"/>
+    <w:lsdException w:name="Light Shading Accent 2" w:uiPriority="60"/>
+    <w:lsdException w:name="Light List Accent 2" w:uiPriority="61"/>
+    <w:lsdException w:name="Light Grid Accent 2" w:uiPriority="62"/>
+    <w:lsdException w:name="Medium Shading 1 Accent 2" w:uiPriority="63"/>
+    <w:lsdException w:name="Medium Shading 2 Accent 2" w:uiPriority="64"/>
+    <w:lsdException w:name="Medium List 1 Accent 2" w:uiPriority="65"/>
+    <w:lsdException w:name="Medium List 2 Accent 2" w:uiPriority="66"/>
+    <w:lsdException w:name="Medium Grid 1 Accent 2" w:uiPriority="67"/>
+    <w:lsdException w:name="Medium Grid 2 Accent 2" w:uiPriority="68"/>
+    <w:lsdException w:name="Medium Grid 3 Accent 2" w:uiPriority="69"/>
+    <w:lsdException w:name="Dark List Accent 2" w:uiPriority="70"/>
+    <w:lsdException w:name="Colorful Shading Accent 2" w:uiPriority="71"/>
+    <w:lsdException w:name="Colorful List Accent 2" w:uiPriority="72"/>
+    <w:lsdException w:name="Colorful Grid Accent 2" w:uiPriority="73"/>
+    <w:lsdException w:name="Light Shading Accent 3" w:uiPriority="60"/>
+    <w:lsdException w:name="Light List Accent 3" w:uiPriority="61"/>
+    <w:lsdException w:name="Light Grid Accent 3" w:uiPriority="62"/>
+    <w:lsdException w:name="Medium Shading 1 Accent 3" w:uiPriority="63"/>
+    <w:lsdException w:name="Medium Shading 2 Accent 3" w:uiPriority="64"/>
+    <w:lsdException w:name="Medium List 1 Accent 3" w:uiPriority="65"/>
+    <w:lsdException w:name="Medium List 2 Accent 3" w:uiPriority="66"/>
+    <w:lsdException w:name="Medium Grid 1 Accent 3" w:uiPriority="67"/>
+    <w:lsdException w:name="Medium Grid 2 Accent 3" w:uiPriority="68"/>
+    <w:lsdException w:name="Medium Grid 3 Accent 3" w:uiPriority="69"/>
+    <w:lsdException w:name="Dark List Accent 3" w:uiPriority="70"/>
+    <w:lsdException w:name="Colorful Shading Accent 3" w:uiPriority="71"/>
+    <w:lsdException w:name="Colorful List Accent 3" w:uiPriority="72"/>
+    <w:lsdException w:name="Colorful Grid Accent 3" w:uiPriority="73"/>
+    <w:lsdException w:name="Light Shading Accent 4" w:uiPriority="60"/>
+    <w:lsdException w:name="Light List Accent 4" w:uiPriority="61"/>
+    <w:lsdException w:name="Light Grid Accent 4" w:uiPriority="62"/>
+    <w:lsdException w:name="Medium Shading 1 Accent 4" w:uiPriority="63"/>
+    <w:lsdException w:name="Medium Shading 2 Accent 4" w:uiPriority="64"/>
+    <w:lsdException w:name="Medium List 1 Accent 4" w:uiPriority="65"/>
+    <w:lsdException w:name="Medium List 2 Accent 4" w:uiPriority="66"/>
+    <w:lsdException w:name="Medium Grid 1 Accent 4" w:uiPriority="67"/>
+    <w:lsdException w:name="Medium Grid 2 Accent 4" w:uiPriority="68"/>
+    <w:lsdException w:name="Medium Grid 3 Accent 4" w:uiPriority="69"/>
+    <w:lsdException w:name="Dark List Accent 4" w:uiPriority="70"/>
+    <w:lsdException w:name="Colorful Shading Accent 4" w:uiPriority="71"/>
+    <w:lsdException w:name="Colorful List Accent 4" w:uiPriority="72"/>
+    <w:lsdException w:name="Colorful Grid Accent 4" w:uiPriority="73"/>
+    <w:lsdException w:name="Light Shading Accent 5" w:uiPriority="60"/>
+    <w:lsdException w:name="Light List Accent 5" w:uiPriority="61"/>
+    <w:lsdException w:name="Light Grid Accent 5" w:uiPriority="62"/>
+    <w:lsdException w:name="Medium Shading 1 Accent 5" w:uiPriority="63"/>
+    <w:lsdException w:name="Medium Shading 2 Accent 5" w:uiPriority="64"/>
+    <w:lsdException w:name="Medium List 1 Accent 5" w:uiPriority="65"/>
+    <w:lsdException w:name="Medium List 2 Accent 5" w:uiPriority="66"/>
+    <w:lsdException w:name="Medium Grid 1 Accent 5" w:uiPriority="67"/>
+    <w:lsdException w:name="Medium Grid 2 Accent 5" w:uiPriority="68"/>
+    <w:lsdException w:name="Medium Grid 3 Accent 5" w:uiPriority="69"/>
+    <w:lsdException w:name="Dark List Accent 5" w:uiPriority="70"/>
+    <w:lsdException w:name="Colorful Shading Accent 5" w:uiPriority="71"/>
+    <w:lsdException w:name="Colorful List Accent 5" w:uiPriority="72"/>
+    <w:lsdException w:name="Colorful Grid Accent 5" w:uiPriority="73"/>
+    <w:lsdException w:name="Light Shading Accent 6" w:uiPriority="60"/>
+    <w:lsdException w:name="Light List Accent 6" w:uiPriority="61"/>
+    <w:lsdException w:name="Light Grid Accent 6" w:uiPriority="62"/>
+    <w:lsdException w:name="Medium Shading 1 Accent 6" w:uiPriority="63"/>
+    <w:lsdException w:name="Medium Shading 2 Accent 6" w:uiPriority="64"/>
+    <w:lsdException w:name="Medium List 1 Accent 6" w:uiPriority="65"/>
+    <w:lsdException w:name="Medium List 2 Accent 6" w:uiPriority="66"/>
+    <w:lsdException w:name="Medium Grid 1 Accent 6" w:uiPriority="67"/>
+    <w:lsdException w:name="Medium Grid 2 Accent 6" w:uiPriority="68"/>
+    <w:lsdException w:name="Medium Grid 3 Accent 6" w:uiPriority="69"/>
+    <w:lsdException w:name="Dark List Accent 6" w:uiPriority="70"/>
+    <w:lsdException w:name="Colorful Shading Accent 6" w:uiPriority="71"/>
+    <w:lsdException w:name="Colorful List Accent 6" w:uiPriority="72"/>
+    <w:lsdException w:name="Colorful Grid Accent 6" w:uiPriority="73"/>
+    <w:lsdException w:name="Subtle Emphasis" w:uiPriority="19" w:qFormat="1"/>
+    <w:lsdException w:name="Intense Emphasis" w:uiPriority="21" w:qFormat="1"/>
+    <w:lsdException w:name="Subtle Reference" w:uiPriority="31" w:qFormat="1"/>
+    <w:lsdException w:name="Intense Reference" w:uiPriority="32" w:qFormat="1"/>
+    <w:lsdException w:name="Book Title" w:uiPriority="33" w:qFormat="1"/>
+    <w:lsdException w:name="Bibliography" w:semiHidden="1" w:uiPriority="37" w:unhideWhenUsed="1"/>
+    <w:lsdException w:name="TOC Heading" w:semiHidden="1" w:uiPriority="39" w:unhideWhenUsed="1" w:qFormat="1"/>
+    <w:lsdException w:name="Plain Table 1" w:uiPriority="41"/>
+    <w:lsdException w:name="Plain Table 2" w:uiPriority="42"/>
+    <w:lsdException w:name="Plain Table 3" w:uiPriority="43"/>
+    <w:lsdException w:name="Plain Table 4" w:uiPriority="44"/>
+    <w:lsdException w:name="Plain Table 5" w:uiPriority="45"/>
+    <w:lsdException w:name="Grid Table Light" w:uiPriority="40"/>
+    <w:lsdException w:name="Grid Table 1 Light" w:uiPriority="46"/>
+    <w:lsdException w:name="Grid Table 2" w:uiPriority="47"/>
+    <w:lsdException w:name="Grid Table 3" w:uiPriority="48"/>
+    <w:lsdException w:name="Grid Table 4" w:uiPriority="49"/>
+    <w:lsdException w:name="Grid Table 5 Dark" w:uiPriority="50"/>
+    <w:lsdException w:name="Grid Table 6 Colorful" w:uiPriority="51"/>
+    <w:lsdException w:name="Grid Table 7 Colorful" w:uiPriority="52"/>
+    <w:lsdException w:name="Grid Table 1 Light Accent 1" w:uiPriority="46"/>
+    <w:lsdException w:name="Grid Table 2 Accent 1" w:uiPriority="47"/>
+    <w:lsdException w:name="Grid Table 3 Accent 1" w:uiPriority="48"/>
+    <w:lsdException w:name="Grid Table 4 Accent 1" w:uiPriority="49"/>
+    <w:lsdException w:name="Grid Table 5 Dark Accent 1" w:uiPriority="50"/>
+    <w:lsdException w:name="Grid Table 6 Colorful Accent 1" w:uiPriority="51"/>
+    <w:lsdException w:name="Grid Table 7 Colorful Accent 1" w:uiPriority="52"/>
+    <w:lsdException w:name="Grid Table 1 Light Accent 2" w:uiPriority="46"/>
+    <w:lsdException w:name="Grid Table 2 Accent 2" w:uiPriority="47"/>
+    <w:lsdException w:name="Grid Table 3 Accent 2" w:uiPriority="48"/>
+    <w:lsdException w:name="Grid Table 4 Accent 2" w:uiPriority="49"/>
+    <w:lsdException w:name="Grid Table 5 Dark Accent 2" w:uiPriority="50"/>
+    <w:lsdException w:name="Grid Table 6 Colorful Accent 2" w:uiPriority="51"/>
+    <w:lsdException w:name="Grid Table 7 Colorful Accent 2" w:uiPriority="52"/>
+    <w:lsdException w:name="Grid Table 1 Light Accent 3" w:uiPriority="46"/>
+    <w:lsdException w:name="Grid Table 2 Accent 3" w:uiPriority="47"/>
+    <w:lsdException w:name="Grid Table 3 Accent 3" w:uiPriority="48"/>
+    <w:lsdException w:name="Grid Table 4 Accent 3" w:uiPriority="49"/>
+    <w:lsdException w:name="Grid Table 5 Dark Accent 3" w:uiPriority="50"/>
+    <w:lsdException w:name="Grid Table 6 Colorful Accent 3" w:uiPriority="51"/>
+    <w:lsdException w:name="Grid Table 7 Colorful Accent 3" w:uiPriority="52"/>
+    <w:lsdException w:name="Grid Table 1 Light Accent 4" w:uiPriority="46"/>
+    <w:lsdException w:name="Grid Table 2 Accent 4" w:uiPriority="47"/>
+    <w:lsdException w:name="Grid Table 3 Accent 4" w:uiPriority="48"/>
+    <w:lsdException w:name="Grid Table 4 Accent 4" w:uiPriority="49"/>
+    <w:lsdException w:name="Grid Table 5 Dark Accent 4" w:uiPriority="50"/>
+    <w:lsdException w:name="Grid Table 6 Colorful Accent 4" w:uiPriority="51"/>
+    <w:lsdException w:name="Grid Table 7 Colorful Accent 4" w:uiPriority="52"/>
+    <w:lsdException w:name="Grid Table 1 Light Accent 5" w:uiPriority="46"/>
+    <w:lsdException w:name="Grid Table 2 Accent 5" w:uiPriority="47"/>
+    <w:lsdException w:name="Grid Table 3 Accent 5" w:uiPriority="48"/>
+    <w:lsdException w:name="Grid Table 4 Accent 5" w:uiPriority="49"/>
+    <w:lsdException w:name="Grid Table 5 Dark Accent 5" w:uiPriority="50"/>
+    <w:lsdException w:name="Grid Table 6 Colorful Accent 5" w:uiPriority="51"/>
+    <w:lsdException w:name="Grid Table 7 Colorful Accent 5" w:uiPriority="52"/>
+    <w:lsdException w:name="Grid Table 1 Light Accent 6" w:uiPriority="46"/>
+    <w:lsdException w:name="Grid Table 2 Accent 6" w:uiPriority="47"/>
+    <w:lsdException w:name="Grid Table 3 Accent 6" w:uiPriority="48"/>
+    <w:lsdException w:name="Grid Table 4 Accent 6" w:uiPriority="49"/>
+    <w:lsdException w:name="Grid Table 5 Dark Accent 6" w:uiPriority="50"/>
+    <w:lsdException w:name="Grid Table 6 Colorful Accent 6" w:uiPriority="51"/>
+    <w:lsdException w:name="Grid Table 7 Colorful Accent 6" w:uiPriority="52"/>
+    <w:lsdException w:name="List Table 1 Light" w:uiPriority="46"/>
+    <w:lsdException w:name="List Table 2" w:uiPriority="47"/>
+    <w:lsdException w:name="List Table 3" w:uiPriority="48"/>
+    <w:lsdException w:name="List Table 4" w:uiPriority="49"/>
+    <w:lsdException w:name="List Table 5 Dark" w:uiPriority="50"/>
+    <w:lsdException w:name="List Table 6 Colorful" w:uiPriority="51"/>
+    <w:lsdException w:name="List Table 7 Colorful" w:uiPriority="52"/>
+    <w:lsdException w:name="List Table 1 Light Accent 1" w:uiPriority="46"/>
+    <w:lsdException w:name="List Table 2 Accent 1" w:uiPriority="47"/>
+    <w:lsdException w:name="List Table 3 Accent 1" w:uiPriority="48"/>
+    <w:lsdException w:name="List Table 4 Accent 1" w:uiPriority="49"/>
+    <w:lsdException w:name="List Table 5 Dark Accent 1" w:uiPriority="50"/>
+    <w:lsdException w:name="List Table 6 Colorful Accent 1" w:uiPriority="51"/>
+    <w:lsdException w:name="List Table 7 Colorful Accent 1" w:uiPriority="52"/>
+    <w:lsdException w:name="List Table 1 Light Accent 2" w:uiPriority="46"/>
+    <w:lsdException w:name="List Table 2 Accent 2" w:uiPriority="47"/>
+    <w:lsdException w:name="List Table 3 Accent 2" w:uiPriority="48"/>
+    <w:lsdException w:name="List Table 4 Accent 2" w:uiPriority="49"/>
+    <w:lsdException w:name="List Table 5 Dark Accent 2" w:uiPriority="50"/>
+    <w:lsdException w:name="List Table 6 Colorful Accent 2" w:uiPriority="51"/>
+    <w:lsdException w:name="List Table 7 Colorful Accent 2" w:uiPriority="52"/>
+    <w:lsdException w:name="List Table 1 Light Accent 3" w:uiPriority="46"/>
+    <w:lsdException w:name="List Table 2 Accent 3" w:uiPriority="47"/>
+    <w:lsdException w:name="List Table 3 Accent 3" w:uiPriority="48"/>
+    <w:lsdException w:name="List Table 4 Accent 3" w:uiPriority="49"/>
+    <w:lsdException w:name="List Table 5 Dark Accent 3" w:uiPriority="50"/>
+    <w:lsdException w:name="List Table 6 Colorful Accent 3" w:uiPriority="51"/>
+    <w:lsdException w:name="List Table 7 Colorful Accent 3" w:uiPriority="52"/>
+    <w:lsdException w:name="List Table 1 Light Accent 4" w:uiPriority="46"/>
+    <w:lsdException w:name="List Table 2 Accent 4" w:uiPriority="47"/>
+    <w:lsdException w:name="List Table 3 Accent 4" w:uiPriority="48"/>
+    <w:lsdException w:name="List Table 4 Accent 4" w:uiPriority="49"/>
+    <w:lsdException w:name="List Table 5 Dark Accent 4" w:uiPriority="50"/>
+    <w:lsdException w:name="List Table 6 Colorful Accent 4" w:uiPriority="51"/>
+    <w:lsdException w:name="List Table 7 Colorful Accent 4" w:uiPriority="52"/>
+    <w:lsdException w:name="List Table 1 Light Accent 5" w:uiPriority="46"/>
+    <w:lsdException w:name="List Table 2 Accent 5" w:uiPriority="47"/>
+    <w:lsdException w:name="List Table 3 Accent 5" w:uiPriority="48"/>
+    <w:lsdException w:name="List Table 4 Accent 5" w:uiPriority="49"/>
+    <w:lsdException w:name="List Table 5 Dark Accent 5" w:uiPriority="50"/>
+    <w:lsdException w:name="List Table 6 Colorful Accent 5" w:uiPriority="51"/>
+    <w:lsdException w:name="List Table 7 Colorful Accent 5" w:uiPriority="52"/>
+    <w:lsdException w:name="List Table 1 Light Accent 6" w:uiPriority="46"/>
+    <w:lsdException w:name="List Table 2 Accent 6" w:uiPriority="47"/>
+    <w:lsdException w:name="List Table 3 Accent 6" w:uiPriority="48"/>
+    <w:lsdException w:name="List Table 4 Accent 6" w:uiPriority="49"/>
+    <w:lsdException w:name="List Table 5 Dark Accent 6" w:uiPriority="50"/>
+    <w:lsdException w:name="List Table 6 Colorful Accent 6" w:uiPriority="51"/>
+    <w:lsdException w:name="List Table 7 Colorful Accent 6" w:uiPriority="52"/>
   </w:latentStyles>
-  <w:style w:type="paragraph" w:default="1" w:styleId="a">
+  <w:style w:type="paragraph" w:default="1" w:styleId="Normal">
     <w:name w:val="Normal"/>
     <w:qFormat/>
   </w:style>
-  <w:style w:type="character" w:default="1" w:styleId="a0">
+  <w:style w:type="character" w:default="1" w:styleId="DefaultParagraphFont">
     <w:name w:val="Default Paragraph Font"/>
     <w:uiPriority w:val="1"/>
     <w:semiHidden/>
     <w:unhideWhenUsed/>
   </w:style>
-  <w:style w:type="table" w:default="1" w:styleId="a1">
+  <w:style w:type="table" w:default="1" w:styleId="TableNormal">
     <w:name w:val="Normal Table"/>
     <w:uiPriority w:val="99"/>
     <w:semiHidden/>
@@ -3564,15 +3683,15 @@
       </w:tblCellMar>
     </w:tblPr>
   </w:style>
-  <w:style w:type="numbering" w:default="1" w:styleId="a2">
+  <w:style w:type="numbering" w:default="1" w:styleId="NoList">
     <w:name w:val="No List"/>
     <w:uiPriority w:val="99"/>
     <w:semiHidden/>
     <w:unhideWhenUsed/>
   </w:style>
-  <w:style w:type="paragraph" w:styleId="a3">
+  <w:style w:type="paragraph" w:styleId="ListParagraph">
     <w:name w:val="List Paragraph"/>
-    <w:basedOn w:val="a"/>
+    <w:basedOn w:val="Normal"/>
     <w:uiPriority w:val="34"/>
     <w:qFormat/>
     <w:rsid w:val="00ED6A23"/>
@@ -3581,9 +3700,9 @@
       <w:contextualSpacing/>
     </w:pPr>
   </w:style>
-  <w:style w:type="table" w:styleId="a4">
+  <w:style w:type="table" w:styleId="TableGrid">
     <w:name w:val="Table Grid"/>
-    <w:basedOn w:val="a1"/>
+    <w:basedOn w:val="TableNormal"/>
     <w:uiPriority w:val="39"/>
     <w:rsid w:val="00D70F1B"/>
     <w:pPr>
@@ -3600,10 +3719,10 @@
       </w:tblBorders>
     </w:tblPr>
   </w:style>
-  <w:style w:type="paragraph" w:styleId="a5">
+  <w:style w:type="paragraph" w:styleId="BalloonText">
     <w:name w:val="Balloon Text"/>
-    <w:basedOn w:val="a"/>
-    <w:link w:val="a6"/>
+    <w:basedOn w:val="Normal"/>
+    <w:link w:val="BalloonTextChar"/>
     <w:uiPriority w:val="99"/>
     <w:semiHidden/>
     <w:unhideWhenUsed/>
@@ -3617,10 +3736,10 @@
       <w:szCs w:val="18"/>
     </w:rPr>
   </w:style>
-  <w:style w:type="character" w:customStyle="1" w:styleId="a6">
-    <w:name w:val="Текст выноски Знак"/>
-    <w:basedOn w:val="a0"/>
-    <w:link w:val="a5"/>
+  <w:style w:type="character" w:customStyle="1" w:styleId="BalloonTextChar">
+    <w:name w:val="Balloon Text Char"/>
+    <w:basedOn w:val="DefaultParagraphFont"/>
+    <w:link w:val="BalloonText"/>
     <w:uiPriority w:val="99"/>
     <w:semiHidden/>
     <w:rsid w:val="00356DBC"/>
@@ -3632,8 +3751,8 @@
   </w:style>
   <w:style w:type="paragraph" w:customStyle="1" w:styleId="MTDisplayEquation">
     <w:name w:val="MTDisplayEquation"/>
-    <w:basedOn w:val="a"/>
-    <w:next w:val="a"/>
+    <w:basedOn w:val="Normal"/>
+    <w:next w:val="Normal"/>
     <w:link w:val="MTDisplayEquation0"/>
     <w:rsid w:val="00487437"/>
     <w:pPr>
@@ -3653,7 +3772,7 @@
   </w:style>
   <w:style w:type="character" w:customStyle="1" w:styleId="MTDisplayEquation0">
     <w:name w:val="MTDisplayEquation Знак"/>
-    <w:basedOn w:val="a0"/>
+    <w:basedOn w:val="DefaultParagraphFont"/>
     <w:link w:val="MTDisplayEquation"/>
     <w:rsid w:val="00487437"/>
     <w:rPr>
@@ -3663,287 +3782,15 @@
       <w:lang w:val="en-US"/>
     </w:rPr>
   </w:style>
-</w:styles>
-</file>
-
-<file path=word/stylesWithEffects.xml><?xml version="1.0" encoding="utf-8"?>
-<w:styles xmlns:wpc="http://schemas.microsoft.com/office/word/2010/wordprocessingCanvas" xmlns:mc="http://schemas.openxmlformats.org/markup-compatibility/2006" xmlns:o="urn:schemas-microsoft-com:office:office" xmlns:r="http://schemas.openxmlformats.org/officeDocument/2006/relationships" xmlns:m="http://schemas.openxmlformats.org/officeDocument/2006/math" xmlns:v="urn:schemas-microsoft-com:vml" xmlns:wp14="http://schemas.microsoft.com/office/word/2010/wordprocessingDrawing" xmlns:wp="http://schemas.openxmlformats.org/drawingml/2006/wordprocessingDrawing" xmlns:w10="urn:schemas-microsoft-com:office:word" xmlns:w="http://schemas.openxmlformats.org/wordprocessingml/2006/main" xmlns:w14="http://schemas.microsoft.com/office/word/2010/wordml" xmlns:wpg="http://schemas.microsoft.com/office/word/2010/wordprocessingGroup" xmlns:wpi="http://schemas.microsoft.com/office/word/2010/wordprocessingInk" xmlns:wne="http://schemas.microsoft.com/office/word/2006/wordml" xmlns:wps="http://schemas.microsoft.com/office/word/2010/wordprocessingShape" mc:Ignorable="w14 wp14">
-  <w:docDefaults>
-    <w:rPrDefault>
-      <w:rPr>
-        <w:rFonts w:asciiTheme="minorHAnsi" w:eastAsiaTheme="minorHAnsi" w:hAnsiTheme="minorHAnsi" w:cstheme="minorBidi"/>
-        <w:sz w:val="22"/>
-        <w:szCs w:val="22"/>
-        <w:lang w:val="ru-RU" w:eastAsia="en-US" w:bidi="ar-SA"/>
-      </w:rPr>
-    </w:rPrDefault>
-    <w:pPrDefault>
-      <w:pPr>
-        <w:spacing w:after="160" w:line="259" w:lineRule="auto"/>
-      </w:pPr>
-    </w:pPrDefault>
-  </w:docDefaults>
-  <w:latentStyles w:defLockedState="0" w:defUIPriority="99" w:defSemiHidden="1" w:defUnhideWhenUsed="1" w:defQFormat="0" w:count="267">
-    <w:lsdException w:name="Normal" w:semiHidden="0" w:uiPriority="0" w:unhideWhenUsed="0" w:qFormat="1"/>
-    <w:lsdException w:name="heading 1" w:semiHidden="0" w:uiPriority="9" w:unhideWhenUsed="0" w:qFormat="1"/>
-    <w:lsdException w:name="heading 2" w:uiPriority="9" w:qFormat="1"/>
-    <w:lsdException w:name="heading 3" w:uiPriority="9" w:qFormat="1"/>
-    <w:lsdException w:name="heading 4" w:uiPriority="9" w:qFormat="1"/>
-    <w:lsdException w:name="heading 5" w:uiPriority="9" w:qFormat="1"/>
-    <w:lsdException w:name="heading 6" w:uiPriority="9" w:qFormat="1"/>
-    <w:lsdException w:name="heading 7" w:uiPriority="9" w:qFormat="1"/>
-    <w:lsdException w:name="heading 8" w:uiPriority="9" w:qFormat="1"/>
-    <w:lsdException w:name="heading 9" w:uiPriority="9" w:qFormat="1"/>
-    <w:lsdException w:name="toc 1" w:uiPriority="39"/>
-    <w:lsdException w:name="toc 2" w:uiPriority="39"/>
-    <w:lsdException w:name="toc 3" w:uiPriority="39"/>
-    <w:lsdException w:name="toc 4" w:uiPriority="39"/>
-    <w:lsdException w:name="toc 5" w:uiPriority="39"/>
-    <w:lsdException w:name="toc 6" w:uiPriority="39"/>
-    <w:lsdException w:name="toc 7" w:uiPriority="39"/>
-    <w:lsdException w:name="toc 8" w:uiPriority="39"/>
-    <w:lsdException w:name="toc 9" w:uiPriority="39"/>
-    <w:lsdException w:name="caption" w:uiPriority="35" w:qFormat="1"/>
-    <w:lsdException w:name="Title" w:semiHidden="0" w:uiPriority="10" w:unhideWhenUsed="0" w:qFormat="1"/>
-    <w:lsdException w:name="Default Paragraph Font" w:uiPriority="1"/>
-    <w:lsdException w:name="Subtitle" w:semiHidden="0" w:uiPriority="11" w:unhideWhenUsed="0" w:qFormat="1"/>
-    <w:lsdException w:name="Strong" w:semiHidden="0" w:uiPriority="22" w:unhideWhenUsed="0" w:qFormat="1"/>
-    <w:lsdException w:name="Emphasis" w:semiHidden="0" w:uiPriority="20" w:unhideWhenUsed="0" w:qFormat="1"/>
-    <w:lsdException w:name="Table Grid" w:semiHidden="0" w:uiPriority="39" w:unhideWhenUsed="0"/>
-    <w:lsdException w:name="Placeholder Text" w:unhideWhenUsed="0"/>
-    <w:lsdException w:name="No Spacing" w:semiHidden="0" w:uiPriority="1" w:unhideWhenUsed="0" w:qFormat="1"/>
-    <w:lsdException w:name="Light Shading" w:semiHidden="0" w:uiPriority="60" w:unhideWhenUsed="0"/>
-    <w:lsdException w:name="Light List" w:semiHidden="0" w:uiPriority="61" w:unhideWhenUsed="0"/>
-    <w:lsdException w:name="Light Grid" w:semiHidden="0" w:uiPriority="62" w:unhideWhenUsed="0"/>
-    <w:lsdException w:name="Medium Shading 1" w:semiHidden="0" w:uiPriority="63" w:unhideWhenUsed="0"/>
-    <w:lsdException w:name="Medium Shading 2" w:semiHidden="0" w:uiPriority="64" w:unhideWhenUsed="0"/>
-    <w:lsdException w:name="Medium List 1" w:semiHidden="0" w:uiPriority="65" w:unhideWhenUsed="0"/>
-    <w:lsdException w:name="Medium List 2" w:semiHidden="0" w:uiPriority="66" w:unhideWhenUsed="0"/>
-    <w:lsdException w:name="Medium Grid 1" w:semiHidden="0" w:uiPriority="67" w:unhideWhenUsed="0"/>
-    <w:lsdException w:name="Medium Grid 2" w:semiHidden="0" w:uiPriority="68" w:unhideWhenUsed="0"/>
-    <w:lsdException w:name="Medium Grid 3" w:semiHidden="0" w:uiPriority="69" w:unhideWhenUsed="0"/>
-    <w:lsdException w:name="Dark List" w:semiHidden="0" w:uiPriority="70" w:unhideWhenUsed="0"/>
-    <w:lsdException w:name="Colorful Shading" w:semiHidden="0" w:uiPriority="71" w:unhideWhenUsed="0"/>
-    <w:lsdException w:name="Colorful List" w:semiHidden="0" w:uiPriority="72" w:unhideWhenUsed="0"/>
-    <w:lsdException w:name="Colorful Grid" w:semiHidden="0" w:uiPriority="73" w:unhideWhenUsed="0"/>
-    <w:lsdException w:name="Light Shading Accent 1" w:semiHidden="0" w:uiPriority="60" w:unhideWhenUsed="0"/>
-    <w:lsdException w:name="Light List Accent 1" w:semiHidden="0" w:uiPriority="61" w:unhideWhenUsed="0"/>
-    <w:lsdException w:name="Light Grid Accent 1" w:semiHidden="0" w:uiPriority="62" w:unhideWhenUsed="0"/>
-    <w:lsdException w:name="Medium Shading 1 Accent 1" w:semiHidden="0" w:uiPriority="63" w:unhideWhenUsed="0"/>
-    <w:lsdException w:name="Medium Shading 2 Accent 1" w:semiHidden="0" w:uiPriority="64" w:unhideWhenUsed="0"/>
-    <w:lsdException w:name="Medium List 1 Accent 1" w:semiHidden="0" w:uiPriority="65" w:unhideWhenUsed="0"/>
-    <w:lsdException w:name="Revision" w:unhideWhenUsed="0"/>
-    <w:lsdException w:name="List Paragraph" w:semiHidden="0" w:uiPriority="34" w:unhideWhenUsed="0" w:qFormat="1"/>
-    <w:lsdException w:name="Quote" w:semiHidden="0" w:uiPriority="29" w:unhideWhenUsed="0" w:qFormat="1"/>
-    <w:lsdException w:name="Intense Quote" w:semiHidden="0" w:uiPriority="30" w:unhideWhenUsed="0" w:qFormat="1"/>
-    <w:lsdException w:name="Medium List 2 Accent 1" w:semiHidden="0" w:uiPriority="66" w:unhideWhenUsed="0"/>
-    <w:lsdException w:name="Medium Grid 1 Accent 1" w:semiHidden="0" w:uiPriority="67" w:unhideWhenUsed="0"/>
-    <w:lsdException w:name="Medium Grid 2 Accent 1" w:semiHidden="0" w:uiPriority="68" w:unhideWhenUsed="0"/>
-    <w:lsdException w:name="Medium Grid 3 Accent 1" w:semiHidden="0" w:uiPriority="69" w:unhideWhenUsed="0"/>
-    <w:lsdException w:name="Dark List Accent 1" w:semiHidden="0" w:uiPriority="70" w:unhideWhenUsed="0"/>
-    <w:lsdException w:name="Colorful Shading Accent 1" w:semiHidden="0" w:uiPriority="71" w:unhideWhenUsed="0"/>
-    <w:lsdException w:name="Colorful List Accent 1" w:semiHidden="0" w:uiPriority="72" w:unhideWhenUsed="0"/>
-    <w:lsdException w:name="Colorful Grid Accent 1" w:semiHidden="0" w:uiPriority="73" w:unhideWhenUsed="0"/>
-    <w:lsdException w:name="Light Shading Accent 2" w:semiHidden="0" w:uiPriority="60" w:unhideWhenUsed="0"/>
-    <w:lsdException w:name="Light List Accent 2" w:semiHidden="0" w:uiPriority="61" w:unhideWhenUsed="0"/>
-    <w:lsdException w:name="Light Grid Accent 2" w:semiHidden="0" w:uiPriority="62" w:unhideWhenUsed="0"/>
-    <w:lsdException w:name="Medium Shading 1 Accent 2" w:semiHidden="0" w:uiPriority="63" w:unhideWhenUsed="0"/>
-    <w:lsdException w:name="Medium Shading 2 Accent 2" w:semiHidden="0" w:uiPriority="64" w:unhideWhenUsed="0"/>
-    <w:lsdException w:name="Medium List 1 Accent 2" w:semiHidden="0" w:uiPriority="65" w:unhideWhenUsed="0"/>
-    <w:lsdException w:name="Medium List 2 Accent 2" w:semiHidden="0" w:uiPriority="66" w:unhideWhenUsed="0"/>
-    <w:lsdException w:name="Medium Grid 1 Accent 2" w:semiHidden="0" w:uiPriority="67" w:unhideWhenUsed="0"/>
-    <w:lsdException w:name="Medium Grid 2 Accent 2" w:semiHidden="0" w:uiPriority="68" w:unhideWhenUsed="0"/>
-    <w:lsdException w:name="Medium Grid 3 Accent 2" w:semiHidden="0" w:uiPriority="69" w:unhideWhenUsed="0"/>
-    <w:lsdException w:name="Dark List Accent 2" w:semiHidden="0" w:uiPriority="70" w:unhideWhenUsed="0"/>
-    <w:lsdException w:name="Colorful Shading Accent 2" w:semiHidden="0" w:uiPriority="71" w:unhideWhenUsed="0"/>
-    <w:lsdException w:name="Colorful List Accent 2" w:semiHidden="0" w:uiPriority="72" w:unhideWhenUsed="0"/>
-    <w:lsdException w:name="Colorful Grid Accent 2" w:semiHidden="0" w:uiPriority="73" w:unhideWhenUsed="0"/>
-    <w:lsdException w:name="Light Shading Accent 3" w:semiHidden="0" w:uiPriority="60" w:unhideWhenUsed="0"/>
-    <w:lsdException w:name="Light List Accent 3" w:semiHidden="0" w:uiPriority="61" w:unhideWhenUsed="0"/>
-    <w:lsdException w:name="Light Grid Accent 3" w:semiHidden="0" w:uiPriority="62" w:unhideWhenUsed="0"/>
-    <w:lsdException w:name="Medium Shading 1 Accent 3" w:semiHidden="0" w:uiPriority="63" w:unhideWhenUsed="0"/>
-    <w:lsdException w:name="Medium Shading 2 Accent 3" w:semiHidden="0" w:uiPriority="64" w:unhideWhenUsed="0"/>
-    <w:lsdException w:name="Medium List 1 Accent 3" w:semiHidden="0" w:uiPriority="65" w:unhideWhenUsed="0"/>
-    <w:lsdException w:name="Medium List 2 Accent 3" w:semiHidden="0" w:uiPriority="66" w:unhideWhenUsed="0"/>
-    <w:lsdException w:name="Medium Grid 1 Accent 3" w:semiHidden="0" w:uiPriority="67" w:unhideWhenUsed="0"/>
-    <w:lsdException w:name="Medium Grid 2 Accent 3" w:semiHidden="0" w:uiPriority="68" w:unhideWhenUsed="0"/>
-    <w:lsdException w:name="Medium Grid 3 Accent 3" w:semiHidden="0" w:uiPriority="69" w:unhideWhenUsed="0"/>
-    <w:lsdException w:name="Dark List Accent 3" w:semiHidden="0" w:uiPriority="70" w:unhideWhenUsed="0"/>
-    <w:lsdException w:name="Colorful Shading Accent 3" w:semiHidden="0" w:uiPriority="71" w:unhideWhenUsed="0"/>
-    <w:lsdException w:name="Colorful List Accent 3" w:semiHidden="0" w:uiPriority="72" w:unhideWhenUsed="0"/>
-    <w:lsdException w:name="Colorful Grid Accent 3" w:semiHidden="0" w:uiPriority="73" w:unhideWhenUsed="0"/>
-    <w:lsdException w:name="Light Shading Accent 4" w:semiHidden="0" w:uiPriority="60" w:unhideWhenUsed="0"/>
-    <w:lsdException w:name="Light List Accent 4" w:semiHidden="0" w:uiPriority="61" w:unhideWhenUsed="0"/>
-    <w:lsdException w:name="Light Grid Accent 4" w:semiHidden="0" w:uiPriority="62" w:unhideWhenUsed="0"/>
-    <w:lsdException w:name="Medium Shading 1 Accent 4" w:semiHidden="0" w:uiPriority="63" w:unhideWhenUsed="0"/>
-    <w:lsdException w:name="Medium Shading 2 Accent 4" w:semiHidden="0" w:uiPriority="64" w:unhideWhenUsed="0"/>
-    <w:lsdException w:name="Medium List 1 Accent 4" w:semiHidden="0" w:uiPriority="65" w:unhideWhenUsed="0"/>
-    <w:lsdException w:name="Medium List 2 Accent 4" w:semiHidden="0" w:uiPriority="66" w:unhideWhenUsed="0"/>
-    <w:lsdException w:name="Medium Grid 1 Accent 4" w:semiHidden="0" w:uiPriority="67" w:unhideWhenUsed="0"/>
-    <w:lsdException w:name="Medium Grid 2 Accent 4" w:semiHidden="0" w:uiPriority="68" w:unhideWhenUsed="0"/>
-    <w:lsdException w:name="Medium Grid 3 Accent 4" w:semiHidden="0" w:uiPriority="69" w:unhideWhenUsed="0"/>
-    <w:lsdException w:name="Dark List Accent 4" w:semiHidden="0" w:uiPriority="70" w:unhideWhenUsed="0"/>
-    <w:lsdException w:name="Colorful Shading Accent 4" w:semiHidden="0" w:uiPriority="71" w:unhideWhenUsed="0"/>
-    <w:lsdException w:name="Colorful List Accent 4" w:semiHidden="0" w:uiPriority="72" w:unhideWhenUsed="0"/>
-    <w:lsdException w:name="Colorful Grid Accent 4" w:semiHidden="0" w:uiPriority="73" w:unhideWhenUsed="0"/>
-    <w:lsdException w:name="Light Shading Accent 5" w:semiHidden="0" w:uiPriority="60" w:unhideWhenUsed="0"/>
-    <w:lsdException w:name="Light List Accent 5" w:semiHidden="0" w:uiPriority="61" w:unhideWhenUsed="0"/>
-    <w:lsdException w:name="Light Grid Accent 5" w:semiHidden="0" w:uiPriority="62" w:unhideWhenUsed="0"/>
-    <w:lsdException w:name="Medium Shading 1 Accent 5" w:semiHidden="0" w:uiPriority="63" w:unhideWhenUsed="0"/>
-    <w:lsdException w:name="Medium Shading 2 Accent 5" w:semiHidden="0" w:uiPriority="64" w:unhideWhenUsed="0"/>
-    <w:lsdException w:name="Medium List 1 Accent 5" w:semiHidden="0" w:uiPriority="65" w:unhideWhenUsed="0"/>
-    <w:lsdException w:name="Medium List 2 Accent 5" w:semiHidden="0" w:uiPriority="66" w:unhideWhenUsed="0"/>
-    <w:lsdException w:name="Medium Grid 1 Accent 5" w:semiHidden="0" w:uiPriority="67" w:unhideWhenUsed="0"/>
-    <w:lsdException w:name="Medium Grid 2 Accent 5" w:semiHidden="0" w:uiPriority="68" w:unhideWhenUsed="0"/>
-    <w:lsdException w:name="Medium Grid 3 Accent 5" w:semiHidden="0" w:uiPriority="69" w:unhideWhenUsed="0"/>
-    <w:lsdException w:name="Dark List Accent 5" w:semiHidden="0" w:uiPriority="70" w:unhideWhenUsed="0"/>
-    <w:lsdException w:name="Colorful Shading Accent 5" w:semiHidden="0" w:uiPriority="71" w:unhideWhenUsed="0"/>
-    <w:lsdException w:name="Colorful List Accent 5" w:semiHidden="0" w:uiPriority="72" w:unhideWhenUsed="0"/>
-    <w:lsdException w:name="Colorful Grid Accent 5" w:semiHidden="0" w:uiPriority="73" w:unhideWhenUsed="0"/>
-    <w:lsdException w:name="Light Shading Accent 6" w:semiHidden="0" w:uiPriority="60" w:unhideWhenUsed="0"/>
-    <w:lsdException w:name="Light List Accent 6" w:semiHidden="0" w:uiPriority="61" w:unhideWhenUsed="0"/>
-    <w:lsdException w:name="Light Grid Accent 6" w:semiHidden="0" w:uiPriority="62" w:unhideWhenUsed="0"/>
-    <w:lsdException w:name="Medium Shading 1 Accent 6" w:semiHidden="0" w:uiPriority="63" w:unhideWhenUsed="0"/>
-    <w:lsdException w:name="Medium Shading 2 Accent 6" w:semiHidden="0" w:uiPriority="64" w:unhideWhenUsed="0"/>
-    <w:lsdException w:name="Medium List 1 Accent 6" w:semiHidden="0" w:uiPriority="65" w:unhideWhenUsed="0"/>
-    <w:lsdException w:name="Medium List 2 Accent 6" w:semiHidden="0" w:uiPriority="66" w:unhideWhenUsed="0"/>
-    <w:lsdException w:name="Medium Grid 1 Accent 6" w:semiHidden="0" w:uiPriority="67" w:unhideWhenUsed="0"/>
-    <w:lsdException w:name="Medium Grid 2 Accent 6" w:semiHidden="0" w:uiPriority="68" w:unhideWhenUsed="0"/>
-    <w:lsdException w:name="Medium Grid 3 Accent 6" w:semiHidden="0" w:uiPriority="69" w:unhideWhenUsed="0"/>
-    <w:lsdException w:name="Dark List Accent 6" w:semiHidden="0" w:uiPriority="70" w:unhideWhenUsed="0"/>
-    <w:lsdException w:name="Colorful Shading Accent 6" w:semiHidden="0" w:uiPriority="71" w:unhideWhenUsed="0"/>
-    <w:lsdException w:name="Colorful List Accent 6" w:semiHidden="0" w:uiPriority="72" w:unhideWhenUsed="0"/>
-    <w:lsdException w:name="Colorful Grid Accent 6" w:semiHidden="0" w:uiPriority="73" w:unhideWhenUsed="0"/>
-    <w:lsdException w:name="Subtle Emphasis" w:semiHidden="0" w:uiPriority="19" w:unhideWhenUsed="0" w:qFormat="1"/>
-    <w:lsdException w:name="Intense Emphasis" w:semiHidden="0" w:uiPriority="21" w:unhideWhenUsed="0" w:qFormat="1"/>
-    <w:lsdException w:name="Subtle Reference" w:semiHidden="0" w:uiPriority="31" w:unhideWhenUsed="0" w:qFormat="1"/>
-    <w:lsdException w:name="Intense Reference" w:semiHidden="0" w:uiPriority="32" w:unhideWhenUsed="0" w:qFormat="1"/>
-    <w:lsdException w:name="Book Title" w:semiHidden="0" w:uiPriority="33" w:unhideWhenUsed="0" w:qFormat="1"/>
-    <w:lsdException w:name="Bibliography" w:uiPriority="37"/>
-    <w:lsdException w:name="TOC Heading" w:uiPriority="39" w:qFormat="1"/>
-  </w:latentStyles>
-  <w:style w:type="paragraph" w:default="1" w:styleId="a">
-    <w:name w:val="Normal"/>
-    <w:qFormat/>
-  </w:style>
-  <w:style w:type="character" w:default="1" w:styleId="a0">
-    <w:name w:val="Default Paragraph Font"/>
-    <w:uiPriority w:val="1"/>
-    <w:semiHidden/>
+  <w:style w:type="character" w:styleId="Hyperlink">
+    <w:name w:val="Hyperlink"/>
+    <w:basedOn w:val="DefaultParagraphFont"/>
+    <w:uiPriority w:val="99"/>
     <w:unhideWhenUsed/>
-  </w:style>
-  <w:style w:type="table" w:default="1" w:styleId="a1">
-    <w:name w:val="Normal Table"/>
-    <w:uiPriority w:val="99"/>
-    <w:semiHidden/>
-    <w:unhideWhenUsed/>
-    <w:tblPr>
-      <w:tblInd w:w="0" w:type="dxa"/>
-      <w:tblCellMar>
-        <w:top w:w="0" w:type="dxa"/>
-        <w:left w:w="108" w:type="dxa"/>
-        <w:bottom w:w="0" w:type="dxa"/>
-        <w:right w:w="108" w:type="dxa"/>
-      </w:tblCellMar>
-    </w:tblPr>
-  </w:style>
-  <w:style w:type="numbering" w:default="1" w:styleId="a2">
-    <w:name w:val="No List"/>
-    <w:uiPriority w:val="99"/>
-    <w:semiHidden/>
-    <w:unhideWhenUsed/>
-  </w:style>
-  <w:style w:type="paragraph" w:styleId="a3">
-    <w:name w:val="List Paragraph"/>
-    <w:basedOn w:val="a"/>
-    <w:uiPriority w:val="34"/>
-    <w:qFormat/>
-    <w:rsid w:val="00ED6A23"/>
-    <w:pPr>
-      <w:ind w:left="720"/>
-      <w:contextualSpacing/>
-    </w:pPr>
-  </w:style>
-  <w:style w:type="table" w:styleId="a4">
-    <w:name w:val="Table Grid"/>
-    <w:basedOn w:val="a1"/>
-    <w:uiPriority w:val="39"/>
-    <w:rsid w:val="00D70F1B"/>
-    <w:pPr>
-      <w:spacing w:after="0" w:line="240" w:lineRule="auto"/>
-    </w:pPr>
-    <w:tblPr>
-      <w:tblBorders>
-        <w:top w:val="single" w:sz="4" w:space="0" w:color="auto"/>
-        <w:left w:val="single" w:sz="4" w:space="0" w:color="auto"/>
-        <w:bottom w:val="single" w:sz="4" w:space="0" w:color="auto"/>
-        <w:right w:val="single" w:sz="4" w:space="0" w:color="auto"/>
-        <w:insideH w:val="single" w:sz="4" w:space="0" w:color="auto"/>
-        <w:insideV w:val="single" w:sz="4" w:space="0" w:color="auto"/>
-      </w:tblBorders>
-    </w:tblPr>
-  </w:style>
-  <w:style w:type="paragraph" w:styleId="a5">
-    <w:name w:val="Balloon Text"/>
-    <w:basedOn w:val="a"/>
-    <w:link w:val="a6"/>
-    <w:uiPriority w:val="99"/>
-    <w:semiHidden/>
-    <w:unhideWhenUsed/>
-    <w:rsid w:val="00356DBC"/>
-    <w:pPr>
-      <w:spacing w:after="0" w:line="240" w:lineRule="auto"/>
-    </w:pPr>
+    <w:rsid w:val="00366019"/>
     <w:rPr>
-      <w:rFonts w:ascii="Segoe UI" w:hAnsi="Segoe UI" w:cs="Segoe UI"/>
-      <w:sz w:val="18"/>
-      <w:szCs w:val="18"/>
-    </w:rPr>
-  </w:style>
-  <w:style w:type="character" w:customStyle="1" w:styleId="a6">
-    <w:name w:val="Текст выноски Знак"/>
-    <w:basedOn w:val="a0"/>
-    <w:link w:val="a5"/>
-    <w:uiPriority w:val="99"/>
-    <w:semiHidden/>
-    <w:rsid w:val="00356DBC"/>
-    <w:rPr>
-      <w:rFonts w:ascii="Segoe UI" w:hAnsi="Segoe UI" w:cs="Segoe UI"/>
-      <w:sz w:val="18"/>
-      <w:szCs w:val="18"/>
-    </w:rPr>
-  </w:style>
-  <w:style w:type="paragraph" w:customStyle="1" w:styleId="MTDisplayEquation">
-    <w:name w:val="MTDisplayEquation"/>
-    <w:basedOn w:val="a"/>
-    <w:next w:val="a"/>
-    <w:link w:val="MTDisplayEquation0"/>
-    <w:rsid w:val="00487437"/>
-    <w:pPr>
-      <w:tabs>
-        <w:tab w:val="center" w:pos="4820"/>
-        <w:tab w:val="right" w:pos="9640"/>
-      </w:tabs>
-      <w:spacing w:after="0" w:line="288" w:lineRule="auto"/>
-      <w:jc w:val="center"/>
-    </w:pPr>
-    <w:rPr>
-      <w:rFonts w:ascii="Times New Roman" w:hAnsi="Times New Roman" w:cs="Times New Roman"/>
-      <w:sz w:val="24"/>
-      <w:szCs w:val="24"/>
-      <w:lang w:val="en-US"/>
-    </w:rPr>
-  </w:style>
-  <w:style w:type="character" w:customStyle="1" w:styleId="MTDisplayEquation0">
-    <w:name w:val="MTDisplayEquation Знак"/>
-    <w:basedOn w:val="a0"/>
-    <w:link w:val="MTDisplayEquation"/>
-    <w:rsid w:val="00487437"/>
-    <w:rPr>
-      <w:rFonts w:ascii="Times New Roman" w:hAnsi="Times New Roman" w:cs="Times New Roman"/>
-      <w:sz w:val="24"/>
-      <w:szCs w:val="24"/>
-      <w:lang w:val="en-US"/>
+      <w:color w:val="0563C1" w:themeColor="hyperlink"/>
+      <w:u w:val="single"/>
     </w:rPr>
   </w:style>
 </w:styles>
@@ -4204,7 +4051,7 @@
   <a:extraClrSchemeLst/>
   <a:extLst>
     <a:ext uri="{05A4C25C-085E-4340-85A3-A5531E510DB2}">
-      <thm15:themeFamily xmlns="" xmlns:thm15="http://schemas.microsoft.com/office/thememl/2012/main" name="Office Theme" id="{62F939B6-93AF-4DB8-9C6B-D6C7DFDC589F}" vid="{4A3C46E8-61CC-4603-A589-7422A47A8E4A}"/>
+      <thm15:themeFamily xmlns:thm15="http://schemas.microsoft.com/office/thememl/2012/main" name="Office Theme" id="{62F939B6-93AF-4DB8-9C6B-D6C7DFDC589F}" vid="{4A3C46E8-61CC-4603-A589-7422A47A8E4A}"/>
     </a:ext>
   </a:extLst>
 </a:theme>

</xml_diff>